<commit_message>
Added most of the documentation
We just have the class diagram to add
</commit_message>
<xml_diff>
--- a/ProjectDocumentation/Project Part 2/ProjectPart2.docx
+++ b/ProjectDocumentation/Project Part 2/ProjectPart2.docx
@@ -5,13 +5,19 @@
     <w:p>
       <w:pPr>
         <w:rPr>
+          <w:rFonts w:ascii="Baskerville Old Face" w:hAnsi="Baskerville Old Face" w:cs="Arial"/>
           <w:b/>
-          <w:u w:val="single"/>
-        </w:rPr>
-      </w:pPr>
-      <w:r>
-        <w:rPr>
+          <w:sz w:val="24"/>
+          <w:szCs w:val="24"/>
+          <w:u w:val="single"/>
+        </w:rPr>
+      </w:pPr>
+      <w:r>
+        <w:rPr>
+          <w:rFonts w:ascii="Baskerville Old Face" w:hAnsi="Baskerville Old Face" w:cs="Arial"/>
           <w:b/>
+          <w:sz w:val="24"/>
+          <w:szCs w:val="24"/>
           <w:u w:val="single"/>
         </w:rPr>
         <w:t>Project Summary</w:t>
@@ -20,32 +26,34 @@
     <w:p>
       <w:pPr>
         <w:rPr>
-          <w:sz w:val="24"/>
-        </w:rPr>
-      </w:pPr>
-      <w:r>
-        <w:rPr>
-          <w:sz w:val="24"/>
-        </w:rPr>
-        <w:t xml:space="preserve">We are implementing a classic 4 player game, mahjong. </w:t>
-      </w:r>
-      <w:r>
-        <w:rPr>
-          <w:sz w:val="24"/>
-        </w:rPr>
-        <w:t>This is a Chinese Game, a user will be able to play against 3 Artificial Players (this will be really simple, probably randomized) and display the rules and their current point standing. We will use a basic set of rules and scoring that we identify in the application in an “about”.</w:t>
-      </w:r>
-    </w:p>
-    <w:p>
-      <w:pPr>
-        <w:rPr>
-          <w:sz w:val="24"/>
-        </w:rPr>
-      </w:pPr>
-      <w:r>
-        <w:rPr>
+          <w:rFonts w:ascii="Baskerville Old Face" w:hAnsi="Baskerville Old Face" w:cs="Arial"/>
+          <w:sz w:val="24"/>
+          <w:szCs w:val="24"/>
+        </w:rPr>
+      </w:pPr>
+      <w:r>
+        <w:rPr>
+          <w:rFonts w:ascii="Baskerville Old Face" w:hAnsi="Baskerville Old Face" w:cs="Arial"/>
+          <w:sz w:val="24"/>
+          <w:szCs w:val="24"/>
+        </w:rPr>
+        <w:t>We are implementing a classic 4 player game, mahjong. This is a Chinese Game, a user will be able to play against 3 Artificial Players (this will be really simple, probably randomized) and display the rules and their current point standing. We will use a basic set of rules and scoring that we identify in the application in an “about”.</w:t>
+      </w:r>
+    </w:p>
+    <w:p>
+      <w:pPr>
+        <w:rPr>
+          <w:rFonts w:ascii="Baskerville Old Face" w:hAnsi="Baskerville Old Face" w:cs="Arial"/>
+          <w:sz w:val="24"/>
+          <w:szCs w:val="24"/>
+        </w:rPr>
+      </w:pPr>
+      <w:r>
+        <w:rPr>
+          <w:rFonts w:ascii="Baskerville Old Face" w:hAnsi="Baskerville Old Face" w:cs="Arial"/>
           <w:b/>
           <w:sz w:val="24"/>
+          <w:szCs w:val="24"/>
           <w:u w:val="single"/>
         </w:rPr>
         <w:t>Project Requirements</w:t>
@@ -58,8 +66,18 @@
           <w:ilvl w:val="0"/>
           <w:numId w:val="1"/>
         </w:numPr>
-      </w:pPr>
-      <w:r>
+        <w:rPr>
+          <w:rFonts w:ascii="Baskerville Old Face" w:hAnsi="Baskerville Old Face" w:cs="Arial"/>
+          <w:sz w:val="24"/>
+          <w:szCs w:val="24"/>
+        </w:rPr>
+      </w:pPr>
+      <w:r>
+        <w:rPr>
+          <w:rFonts w:ascii="Baskerville Old Face" w:hAnsi="Baskerville Old Face" w:cs="Arial"/>
+          <w:sz w:val="24"/>
+          <w:szCs w:val="24"/>
+        </w:rPr>
         <w:t>Must be able to play 1 game of Mahjong</w:t>
       </w:r>
     </w:p>
@@ -70,8 +88,18 @@
           <w:ilvl w:val="1"/>
           <w:numId w:val="1"/>
         </w:numPr>
-      </w:pPr>
-      <w:r>
+        <w:rPr>
+          <w:rFonts w:ascii="Baskerville Old Face" w:hAnsi="Baskerville Old Face" w:cs="Arial"/>
+          <w:sz w:val="24"/>
+          <w:szCs w:val="24"/>
+        </w:rPr>
+      </w:pPr>
+      <w:r>
+        <w:rPr>
+          <w:rFonts w:ascii="Baskerville Old Face" w:hAnsi="Baskerville Old Face" w:cs="Arial"/>
+          <w:sz w:val="24"/>
+          <w:szCs w:val="24"/>
+        </w:rPr>
         <w:t>Must be able to play 1 round</w:t>
       </w:r>
     </w:p>
@@ -82,8 +110,18 @@
           <w:ilvl w:val="2"/>
           <w:numId w:val="1"/>
         </w:numPr>
-      </w:pPr>
-      <w:r>
+        <w:rPr>
+          <w:rFonts w:ascii="Baskerville Old Face" w:hAnsi="Baskerville Old Face" w:cs="Arial"/>
+          <w:sz w:val="24"/>
+          <w:szCs w:val="24"/>
+        </w:rPr>
+      </w:pPr>
+      <w:r>
+        <w:rPr>
+          <w:rFonts w:ascii="Baskerville Old Face" w:hAnsi="Baskerville Old Face" w:cs="Arial"/>
+          <w:sz w:val="24"/>
+          <w:szCs w:val="24"/>
+        </w:rPr>
         <w:t>Must be able to play 1 hand</w:t>
       </w:r>
     </w:p>
@@ -94,8 +132,18 @@
           <w:ilvl w:val="0"/>
           <w:numId w:val="1"/>
         </w:numPr>
-      </w:pPr>
-      <w:r>
+        <w:rPr>
+          <w:rFonts w:ascii="Baskerville Old Face" w:hAnsi="Baskerville Old Face" w:cs="Arial"/>
+          <w:sz w:val="24"/>
+          <w:szCs w:val="24"/>
+        </w:rPr>
+      </w:pPr>
+      <w:r>
+        <w:rPr>
+          <w:rFonts w:ascii="Baskerville Old Face" w:hAnsi="Baskerville Old Face" w:cs="Arial"/>
+          <w:sz w:val="24"/>
+          <w:szCs w:val="24"/>
+        </w:rPr>
         <w:t>Must allow User to Log in</w:t>
       </w:r>
     </w:p>
@@ -106,8 +154,18 @@
           <w:ilvl w:val="0"/>
           <w:numId w:val="1"/>
         </w:numPr>
-      </w:pPr>
-      <w:r>
+        <w:rPr>
+          <w:rFonts w:ascii="Baskerville Old Face" w:hAnsi="Baskerville Old Face" w:cs="Arial"/>
+          <w:sz w:val="24"/>
+          <w:szCs w:val="24"/>
+        </w:rPr>
+      </w:pPr>
+      <w:r>
+        <w:rPr>
+          <w:rFonts w:ascii="Baskerville Old Face" w:hAnsi="Baskerville Old Face" w:cs="Arial"/>
+          <w:sz w:val="24"/>
+          <w:szCs w:val="24"/>
+        </w:rPr>
         <w:t>Must allow User to Save and Access High Score</w:t>
       </w:r>
     </w:p>
@@ -118,8 +176,18 @@
           <w:ilvl w:val="0"/>
           <w:numId w:val="1"/>
         </w:numPr>
-      </w:pPr>
-      <w:r>
+        <w:rPr>
+          <w:rFonts w:ascii="Baskerville Old Face" w:hAnsi="Baskerville Old Face" w:cs="Arial"/>
+          <w:sz w:val="24"/>
+          <w:szCs w:val="24"/>
+        </w:rPr>
+      </w:pPr>
+      <w:r>
+        <w:rPr>
+          <w:rFonts w:ascii="Baskerville Old Face" w:hAnsi="Baskerville Old Face" w:cs="Arial"/>
+          <w:sz w:val="24"/>
+          <w:szCs w:val="24"/>
+        </w:rPr>
         <w:t>Minimum SDK version is 8</w:t>
       </w:r>
     </w:p>
@@ -130,61 +198,603 @@
           <w:ilvl w:val="0"/>
           <w:numId w:val="1"/>
         </w:numPr>
-      </w:pPr>
-      <w:r>
+        <w:rPr>
+          <w:rFonts w:ascii="Baskerville Old Face" w:hAnsi="Baskerville Old Face" w:cs="Arial"/>
+          <w:sz w:val="24"/>
+          <w:szCs w:val="24"/>
+        </w:rPr>
+      </w:pPr>
+      <w:r>
+        <w:rPr>
+          <w:rFonts w:ascii="Baskerville Old Face" w:hAnsi="Baskerville Old Face" w:cs="Arial"/>
+          <w:sz w:val="24"/>
+          <w:szCs w:val="24"/>
+        </w:rPr>
         <w:t>User has access to Rules on all screens</w:t>
       </w:r>
     </w:p>
     <w:p>
       <w:pPr>
         <w:rPr>
+          <w:rFonts w:ascii="Baskerville Old Face" w:hAnsi="Baskerville Old Face" w:cs="Arial"/>
           <w:b/>
-          <w:u w:val="single"/>
-        </w:rPr>
-      </w:pPr>
-      <w:r>
-        <w:rPr>
+          <w:sz w:val="24"/>
+          <w:szCs w:val="24"/>
+          <w:u w:val="single"/>
+        </w:rPr>
+      </w:pPr>
+      <w:r>
+        <w:rPr>
+          <w:rFonts w:ascii="Baskerville Old Face" w:hAnsi="Baskerville Old Face" w:cs="Arial"/>
           <w:b/>
-          <w:u w:val="single"/>
-        </w:rPr>
-        <w:t>Users and Tasks</w:t>
-      </w:r>
-    </w:p>
-    <w:p>
-      <w:r>
-        <w:t xml:space="preserve">There will be one user who will be able to view the rules, high scores as well as play a game, a round, or a hand, and have the ability to quit. </w:t>
-      </w:r>
-    </w:p>
-    <w:p>
-      <w:pPr>
-        <w:rPr>
+          <w:sz w:val="24"/>
+          <w:szCs w:val="24"/>
+          <w:u w:val="single"/>
+        </w:rPr>
+        <w:t>Use Cases</w:t>
+      </w:r>
+    </w:p>
+    <w:p>
+      <w:pPr>
+        <w:rPr>
+          <w:rFonts w:ascii="Baskerville Old Face" w:hAnsi="Baskerville Old Face" w:cs="Arial"/>
+          <w:sz w:val="24"/>
+          <w:szCs w:val="24"/>
+        </w:rPr>
+      </w:pPr>
+      <w:r>
+        <w:rPr>
+          <w:rFonts w:ascii="Baskerville Old Face" w:hAnsi="Baskerville Old Face" w:cs="Arial"/>
+          <w:sz w:val="24"/>
+          <w:szCs w:val="24"/>
+        </w:rPr>
+        <w:t xml:space="preserve">As a </w:t>
+      </w:r>
+      <w:r>
+        <w:rPr>
+          <w:rFonts w:ascii="Baskerville Old Face" w:hAnsi="Baskerville Old Face" w:cs="Arial"/>
+          <w:sz w:val="24"/>
+          <w:szCs w:val="24"/>
+          <w:u w:val="single"/>
+        </w:rPr>
+        <w:t>player</w:t>
+      </w:r>
+      <w:r>
+        <w:rPr>
+          <w:rFonts w:ascii="Baskerville Old Face" w:hAnsi="Baskerville Old Face" w:cs="Arial"/>
+          <w:sz w:val="24"/>
+          <w:szCs w:val="24"/>
+        </w:rPr>
+        <w:t xml:space="preserve"> so that I can </w:t>
+      </w:r>
+      <w:r>
+        <w:rPr>
+          <w:rFonts w:ascii="Baskerville Old Face" w:hAnsi="Baskerville Old Face" w:cs="Arial"/>
+          <w:sz w:val="24"/>
+          <w:szCs w:val="24"/>
+          <w:u w:val="single"/>
+        </w:rPr>
+        <w:t>keep my high score</w:t>
+      </w:r>
+      <w:r>
+        <w:rPr>
+          <w:rFonts w:ascii="Baskerville Old Face" w:hAnsi="Baskerville Old Face" w:cs="Arial"/>
+          <w:sz w:val="24"/>
+          <w:szCs w:val="24"/>
+        </w:rPr>
+        <w:t xml:space="preserve"> I want to </w:t>
+      </w:r>
+      <w:r>
+        <w:rPr>
+          <w:rFonts w:ascii="Baskerville Old Face" w:hAnsi="Baskerville Old Face" w:cs="Arial"/>
+          <w:sz w:val="24"/>
+          <w:szCs w:val="24"/>
+          <w:u w:val="single"/>
+        </w:rPr>
+        <w:t>log in and have a scoreboard attached to my log in.</w:t>
+      </w:r>
+    </w:p>
+    <w:p>
+      <w:pPr>
+        <w:rPr>
+          <w:rFonts w:ascii="Baskerville Old Face" w:hAnsi="Baskerville Old Face" w:cs="Arial"/>
+          <w:sz w:val="24"/>
+          <w:szCs w:val="24"/>
+          <w:u w:val="single"/>
+        </w:rPr>
+      </w:pPr>
+      <w:r>
+        <w:rPr>
+          <w:rFonts w:ascii="Baskerville Old Face" w:hAnsi="Baskerville Old Face" w:cs="Arial"/>
+          <w:sz w:val="24"/>
+          <w:szCs w:val="24"/>
+        </w:rPr>
+        <w:t xml:space="preserve">As a </w:t>
+      </w:r>
+      <w:r>
+        <w:rPr>
+          <w:rFonts w:ascii="Baskerville Old Face" w:hAnsi="Baskerville Old Face" w:cs="Arial"/>
+          <w:sz w:val="24"/>
+          <w:szCs w:val="24"/>
+          <w:u w:val="single"/>
+        </w:rPr>
+        <w:t>player</w:t>
+      </w:r>
+      <w:r>
+        <w:rPr>
+          <w:rFonts w:ascii="Baskerville Old Face" w:hAnsi="Baskerville Old Face" w:cs="Arial"/>
+          <w:sz w:val="24"/>
+          <w:szCs w:val="24"/>
+        </w:rPr>
+        <w:t xml:space="preserve"> so that I can </w:t>
+      </w:r>
+      <w:r>
+        <w:rPr>
+          <w:rFonts w:ascii="Baskerville Old Face" w:hAnsi="Baskerville Old Face" w:cs="Arial"/>
+          <w:sz w:val="24"/>
+          <w:szCs w:val="24"/>
+          <w:u w:val="single"/>
+        </w:rPr>
+        <w:t>choose how long I want to play for</w:t>
+      </w:r>
+      <w:r>
+        <w:rPr>
+          <w:rFonts w:ascii="Baskerville Old Face" w:hAnsi="Baskerville Old Face" w:cs="Arial"/>
+          <w:sz w:val="24"/>
+          <w:szCs w:val="24"/>
+        </w:rPr>
+        <w:t xml:space="preserve"> I want to </w:t>
+      </w:r>
+      <w:r>
+        <w:rPr>
+          <w:rFonts w:ascii="Baskerville Old Face" w:hAnsi="Baskerville Old Face" w:cs="Arial"/>
+          <w:sz w:val="24"/>
+          <w:szCs w:val="24"/>
+          <w:u w:val="single"/>
+        </w:rPr>
+        <w:t>have 3 game type options - 1 hand, 1 round, 1 game.</w:t>
+      </w:r>
+    </w:p>
+    <w:p>
+      <w:pPr>
+        <w:rPr>
+          <w:rFonts w:ascii="Baskerville Old Face" w:hAnsi="Baskerville Old Face" w:cs="Arial"/>
+          <w:sz w:val="24"/>
+          <w:szCs w:val="24"/>
+        </w:rPr>
+      </w:pPr>
+      <w:r>
+        <w:rPr>
+          <w:rFonts w:ascii="Baskerville Old Face" w:hAnsi="Baskerville Old Face" w:cs="Arial"/>
+          <w:sz w:val="24"/>
+          <w:szCs w:val="24"/>
+        </w:rPr>
+        <w:t xml:space="preserve">As a </w:t>
+      </w:r>
+      <w:r>
+        <w:rPr>
+          <w:rFonts w:ascii="Baskerville Old Face" w:hAnsi="Baskerville Old Face" w:cs="Arial"/>
+          <w:sz w:val="24"/>
+          <w:szCs w:val="24"/>
+          <w:u w:val="single"/>
+        </w:rPr>
+        <w:t>player</w:t>
+      </w:r>
+      <w:r>
+        <w:rPr>
+          <w:rFonts w:ascii="Baskerville Old Face" w:hAnsi="Baskerville Old Face" w:cs="Arial"/>
+          <w:sz w:val="24"/>
+          <w:szCs w:val="24"/>
+        </w:rPr>
+        <w:t xml:space="preserve"> so that </w:t>
+      </w:r>
+      <w:r>
+        <w:rPr>
+          <w:rFonts w:ascii="Baskerville Old Face" w:hAnsi="Baskerville Old Face" w:cs="Arial"/>
+          <w:sz w:val="24"/>
+          <w:szCs w:val="24"/>
+          <w:u w:val="single"/>
+        </w:rPr>
+        <w:t>I can play</w:t>
+      </w:r>
+      <w:r>
+        <w:rPr>
+          <w:rFonts w:ascii="Baskerville Old Face" w:hAnsi="Baskerville Old Face" w:cs="Arial"/>
+          <w:sz w:val="24"/>
+          <w:szCs w:val="24"/>
+        </w:rPr>
+        <w:t xml:space="preserve"> I want </w:t>
+      </w:r>
+      <w:r>
+        <w:rPr>
+          <w:rFonts w:ascii="Baskerville Old Face" w:hAnsi="Baskerville Old Face" w:cs="Arial"/>
+          <w:sz w:val="24"/>
+          <w:szCs w:val="24"/>
+          <w:u w:val="single"/>
+        </w:rPr>
+        <w:t>easy to read tiles and a nice backdrop.</w:t>
+      </w:r>
+    </w:p>
+    <w:p>
+      <w:pPr>
+        <w:rPr>
+          <w:rFonts w:ascii="Baskerville Old Face" w:hAnsi="Baskerville Old Face" w:cs="Arial"/>
+          <w:sz w:val="24"/>
+          <w:szCs w:val="24"/>
+          <w:u w:val="single"/>
+        </w:rPr>
+      </w:pPr>
+      <w:r>
+        <w:rPr>
+          <w:rFonts w:ascii="Baskerville Old Face" w:hAnsi="Baskerville Old Face" w:cs="Arial"/>
+          <w:sz w:val="24"/>
+          <w:szCs w:val="24"/>
+        </w:rPr>
+        <w:t xml:space="preserve">As a </w:t>
+      </w:r>
+      <w:r>
+        <w:rPr>
+          <w:rFonts w:ascii="Baskerville Old Face" w:hAnsi="Baskerville Old Face" w:cs="Arial"/>
+          <w:sz w:val="24"/>
+          <w:szCs w:val="24"/>
+          <w:u w:val="single"/>
+        </w:rPr>
+        <w:t>player</w:t>
+      </w:r>
+      <w:r>
+        <w:rPr>
+          <w:rFonts w:ascii="Baskerville Old Face" w:hAnsi="Baskerville Old Face" w:cs="Arial"/>
+          <w:sz w:val="24"/>
+          <w:szCs w:val="24"/>
+        </w:rPr>
+        <w:t xml:space="preserve"> so that we </w:t>
+      </w:r>
+      <w:r>
+        <w:rPr>
+          <w:rFonts w:ascii="Baskerville Old Face" w:hAnsi="Baskerville Old Face" w:cs="Arial"/>
+          <w:sz w:val="24"/>
+          <w:szCs w:val="24"/>
+          <w:u w:val="single"/>
+        </w:rPr>
+        <w:t>can play the game</w:t>
+      </w:r>
+      <w:r>
+        <w:rPr>
+          <w:rFonts w:ascii="Baskerville Old Face" w:hAnsi="Baskerville Old Face" w:cs="Arial"/>
+          <w:sz w:val="24"/>
+          <w:szCs w:val="24"/>
+        </w:rPr>
+        <w:t xml:space="preserve"> I want to </w:t>
+      </w:r>
+      <w:r>
+        <w:rPr>
+          <w:rFonts w:ascii="Baskerville Old Face" w:hAnsi="Baskerville Old Face" w:cs="Arial"/>
+          <w:sz w:val="24"/>
+          <w:szCs w:val="24"/>
+          <w:u w:val="single"/>
+        </w:rPr>
+        <w:t xml:space="preserve">have a rules guide accessible in game and on the main menu. </w:t>
+      </w:r>
+    </w:p>
+    <w:p>
+      <w:pPr>
+        <w:rPr>
+          <w:rFonts w:ascii="Baskerville Old Face" w:hAnsi="Baskerville Old Face" w:cs="Arial"/>
+          <w:sz w:val="24"/>
+          <w:szCs w:val="24"/>
+          <w:u w:val="single"/>
+        </w:rPr>
+      </w:pPr>
+      <w:r>
+        <w:rPr>
+          <w:rFonts w:ascii="Baskerville Old Face" w:hAnsi="Baskerville Old Face" w:cs="Arial"/>
+          <w:sz w:val="24"/>
+          <w:szCs w:val="24"/>
+        </w:rPr>
+        <w:t xml:space="preserve">As a </w:t>
+      </w:r>
+      <w:r>
+        <w:rPr>
+          <w:rFonts w:ascii="Baskerville Old Face" w:hAnsi="Baskerville Old Face" w:cs="Arial"/>
+          <w:sz w:val="24"/>
+          <w:szCs w:val="24"/>
+          <w:u w:val="single"/>
+        </w:rPr>
+        <w:t>player</w:t>
+      </w:r>
+      <w:r>
+        <w:rPr>
+          <w:rFonts w:ascii="Baskerville Old Face" w:hAnsi="Baskerville Old Face" w:cs="Arial"/>
+          <w:sz w:val="24"/>
+          <w:szCs w:val="24"/>
+        </w:rPr>
+        <w:t xml:space="preserve"> so that we </w:t>
+      </w:r>
+      <w:r>
+        <w:rPr>
+          <w:rFonts w:ascii="Baskerville Old Face" w:hAnsi="Baskerville Old Face" w:cs="Arial"/>
+          <w:sz w:val="24"/>
+          <w:szCs w:val="24"/>
+          <w:u w:val="single"/>
+        </w:rPr>
+        <w:t>can play the game without internet</w:t>
+      </w:r>
+      <w:r>
+        <w:rPr>
+          <w:rFonts w:ascii="Baskerville Old Face" w:hAnsi="Baskerville Old Face" w:cs="Arial"/>
+          <w:sz w:val="24"/>
+          <w:szCs w:val="24"/>
+        </w:rPr>
+        <w:t xml:space="preserve"> I want to </w:t>
+      </w:r>
+      <w:r>
+        <w:rPr>
+          <w:rFonts w:ascii="Baskerville Old Face" w:hAnsi="Baskerville Old Face" w:cs="Arial"/>
+          <w:sz w:val="24"/>
+          <w:szCs w:val="24"/>
+          <w:u w:val="single"/>
+        </w:rPr>
+        <w:t>have the option to play as a guest.</w:t>
+      </w:r>
+    </w:p>
+    <w:p>
+      <w:pPr>
+        <w:rPr>
+          <w:rFonts w:ascii="Baskerville Old Face" w:hAnsi="Baskerville Old Face" w:cs="Arial"/>
+          <w:sz w:val="24"/>
+          <w:szCs w:val="24"/>
+          <w:u w:val="single"/>
+        </w:rPr>
+      </w:pPr>
+      <w:r>
+        <w:rPr>
+          <w:rFonts w:ascii="Baskerville Old Face" w:hAnsi="Baskerville Old Face" w:cs="Arial"/>
+          <w:sz w:val="24"/>
+          <w:szCs w:val="24"/>
+        </w:rPr>
+        <w:t xml:space="preserve">As a </w:t>
+      </w:r>
+      <w:r>
+        <w:rPr>
+          <w:rFonts w:ascii="Baskerville Old Face" w:hAnsi="Baskerville Old Face" w:cs="Arial"/>
+          <w:sz w:val="24"/>
+          <w:szCs w:val="24"/>
+          <w:u w:val="single"/>
+        </w:rPr>
+        <w:t>player</w:t>
+      </w:r>
+      <w:r>
+        <w:rPr>
+          <w:rFonts w:ascii="Baskerville Old Face" w:hAnsi="Baskerville Old Face" w:cs="Arial"/>
+          <w:sz w:val="24"/>
+          <w:szCs w:val="24"/>
+        </w:rPr>
+        <w:t xml:space="preserve"> so that </w:t>
+      </w:r>
+      <w:r>
+        <w:rPr>
+          <w:rFonts w:ascii="Baskerville Old Face" w:hAnsi="Baskerville Old Face" w:cs="Arial"/>
+          <w:sz w:val="24"/>
+          <w:szCs w:val="24"/>
+          <w:u w:val="single"/>
+        </w:rPr>
+        <w:t>I can discard</w:t>
+      </w:r>
+      <w:r>
+        <w:rPr>
+          <w:rFonts w:ascii="Baskerville Old Face" w:hAnsi="Baskerville Old Face" w:cs="Arial"/>
+          <w:sz w:val="24"/>
+          <w:szCs w:val="24"/>
+        </w:rPr>
+        <w:t xml:space="preserve"> I want to </w:t>
+      </w:r>
+      <w:r>
+        <w:rPr>
+          <w:rFonts w:ascii="Baskerville Old Face" w:hAnsi="Baskerville Old Face" w:cs="Arial"/>
+          <w:sz w:val="24"/>
+          <w:szCs w:val="24"/>
+          <w:u w:val="single"/>
+        </w:rPr>
+        <w:t xml:space="preserve">have an easy way to push tiles away. </w:t>
+      </w:r>
+    </w:p>
+    <w:p>
+      <w:pPr>
+        <w:rPr>
+          <w:rFonts w:ascii="Baskerville Old Face" w:hAnsi="Baskerville Old Face" w:cs="Arial"/>
           <w:b/>
-          <w:u w:val="single"/>
-        </w:rPr>
-      </w:pPr>
-      <w:r>
-        <w:rPr>
+          <w:sz w:val="24"/>
+          <w:szCs w:val="24"/>
+          <w:u w:val="single"/>
+        </w:rPr>
+      </w:pPr>
+      <w:r>
+        <w:rPr>
+          <w:rFonts w:ascii="Baskerville Old Face" w:hAnsi="Baskerville Old Face" w:cs="Arial"/>
           <w:b/>
+          <w:sz w:val="24"/>
+          <w:szCs w:val="24"/>
           <w:u w:val="single"/>
         </w:rPr>
         <w:t>Activity Diagrams</w:t>
       </w:r>
     </w:p>
     <w:p>
-      <w:r>
-        <w:t>In your folder</w:t>
-      </w:r>
-    </w:p>
-    <w:p>
-      <w:pPr>
-        <w:rPr>
+      <w:pPr>
+        <w:rPr>
+          <w:rFonts w:ascii="Baskerville Old Face" w:hAnsi="Baskerville Old Face" w:cs="Arial"/>
+          <w:sz w:val="24"/>
+          <w:szCs w:val="24"/>
+        </w:rPr>
+      </w:pPr>
+      <w:r>
+        <w:rPr>
+          <w:noProof/>
+          <w:lang w:eastAsia="en-US"/>
+        </w:rPr>
+        <w:drawing>
+          <wp:inline distT="0" distB="0" distL="0" distR="0" wp14:anchorId="0E4A6F2E" wp14:editId="56E94178">
+            <wp:extent cx="5943600" cy="2116455"/>
+            <wp:effectExtent l="0" t="0" r="0" b="0"/>
+            <wp:docPr id="12" name="Picture 12"/>
+            <wp:cNvGraphicFramePr>
+              <a:graphicFrameLocks xmlns:a="http://schemas.openxmlformats.org/drawingml/2006/main" noChangeAspect="1"/>
+            </wp:cNvGraphicFramePr>
+            <a:graphic xmlns:a="http://schemas.openxmlformats.org/drawingml/2006/main">
+              <a:graphicData uri="http://schemas.openxmlformats.org/drawingml/2006/picture">
+                <pic:pic xmlns:pic="http://schemas.openxmlformats.org/drawingml/2006/picture">
+                  <pic:nvPicPr>
+                    <pic:cNvPr id="1" name=""/>
+                    <pic:cNvPicPr/>
+                  </pic:nvPicPr>
+                  <pic:blipFill>
+                    <a:blip r:embed="rId7"/>
+                    <a:stretch>
+                      <a:fillRect/>
+                    </a:stretch>
+                  </pic:blipFill>
+                  <pic:spPr>
+                    <a:xfrm>
+                      <a:off x="0" y="0"/>
+                      <a:ext cx="5943600" cy="2116455"/>
+                    </a:xfrm>
+                    <a:prstGeom prst="rect">
+                      <a:avLst/>
+                    </a:prstGeom>
+                  </pic:spPr>
+                </pic:pic>
+              </a:graphicData>
+            </a:graphic>
+          </wp:inline>
+        </w:drawing>
+      </w:r>
+    </w:p>
+    <w:p>
+      <w:pPr>
+        <w:rPr>
+          <w:rFonts w:ascii="Baskerville Old Face" w:hAnsi="Baskerville Old Face" w:cs="Arial"/>
+          <w:sz w:val="24"/>
+          <w:szCs w:val="24"/>
+        </w:rPr>
+      </w:pPr>
+      <w:r>
+        <w:rPr>
+          <w:noProof/>
+          <w:lang w:eastAsia="en-US"/>
+        </w:rPr>
+        <w:lastRenderedPageBreak/>
+        <w:drawing>
+          <wp:inline distT="0" distB="0" distL="0" distR="0" wp14:anchorId="33DB1C00" wp14:editId="634A9F95">
+            <wp:extent cx="5943600" cy="2755265"/>
+            <wp:effectExtent l="0" t="0" r="0" b="6985"/>
+            <wp:docPr id="13" name="Picture 13"/>
+            <wp:cNvGraphicFramePr>
+              <a:graphicFrameLocks xmlns:a="http://schemas.openxmlformats.org/drawingml/2006/main" noChangeAspect="1"/>
+            </wp:cNvGraphicFramePr>
+            <a:graphic xmlns:a="http://schemas.openxmlformats.org/drawingml/2006/main">
+              <a:graphicData uri="http://schemas.openxmlformats.org/drawingml/2006/picture">
+                <pic:pic xmlns:pic="http://schemas.openxmlformats.org/drawingml/2006/picture">
+                  <pic:nvPicPr>
+                    <pic:cNvPr id="1" name=""/>
+                    <pic:cNvPicPr/>
+                  </pic:nvPicPr>
+                  <pic:blipFill>
+                    <a:blip r:embed="rId8"/>
+                    <a:stretch>
+                      <a:fillRect/>
+                    </a:stretch>
+                  </pic:blipFill>
+                  <pic:spPr>
+                    <a:xfrm>
+                      <a:off x="0" y="0"/>
+                      <a:ext cx="5943600" cy="2755265"/>
+                    </a:xfrm>
+                    <a:prstGeom prst="rect">
+                      <a:avLst/>
+                    </a:prstGeom>
+                  </pic:spPr>
+                </pic:pic>
+              </a:graphicData>
+            </a:graphic>
+          </wp:inline>
+        </w:drawing>
+      </w:r>
+    </w:p>
+    <w:p>
+      <w:pPr>
+        <w:rPr>
+          <w:rFonts w:ascii="Baskerville Old Face" w:hAnsi="Baskerville Old Face" w:cs="Arial"/>
+          <w:sz w:val="24"/>
+          <w:szCs w:val="24"/>
+        </w:rPr>
+      </w:pPr>
+      <w:r>
+        <w:rPr>
+          <w:noProof/>
+          <w:lang w:eastAsia="en-US"/>
+        </w:rPr>
+        <w:drawing>
+          <wp:inline distT="0" distB="0" distL="0" distR="0" wp14:anchorId="45E26FA2" wp14:editId="25D9C60F">
+            <wp:extent cx="5943600" cy="1884045"/>
+            <wp:effectExtent l="0" t="0" r="0" b="1905"/>
+            <wp:docPr id="14" name="Picture 14"/>
+            <wp:cNvGraphicFramePr>
+              <a:graphicFrameLocks xmlns:a="http://schemas.openxmlformats.org/drawingml/2006/main" noChangeAspect="1"/>
+            </wp:cNvGraphicFramePr>
+            <a:graphic xmlns:a="http://schemas.openxmlformats.org/drawingml/2006/main">
+              <a:graphicData uri="http://schemas.openxmlformats.org/drawingml/2006/picture">
+                <pic:pic xmlns:pic="http://schemas.openxmlformats.org/drawingml/2006/picture">
+                  <pic:nvPicPr>
+                    <pic:cNvPr id="1" name=""/>
+                    <pic:cNvPicPr/>
+                  </pic:nvPicPr>
+                  <pic:blipFill>
+                    <a:blip r:embed="rId9"/>
+                    <a:stretch>
+                      <a:fillRect/>
+                    </a:stretch>
+                  </pic:blipFill>
+                  <pic:spPr>
+                    <a:xfrm>
+                      <a:off x="0" y="0"/>
+                      <a:ext cx="5943600" cy="1884045"/>
+                    </a:xfrm>
+                    <a:prstGeom prst="rect">
+                      <a:avLst/>
+                    </a:prstGeom>
+                  </pic:spPr>
+                </pic:pic>
+              </a:graphicData>
+            </a:graphic>
+          </wp:inline>
+        </w:drawing>
+      </w:r>
+    </w:p>
+    <w:p>
+      <w:pPr>
+        <w:rPr>
+          <w:rFonts w:ascii="Baskerville Old Face" w:hAnsi="Baskerville Old Face" w:cs="Arial"/>
+          <w:sz w:val="24"/>
+          <w:szCs w:val="24"/>
+        </w:rPr>
+      </w:pPr>
+    </w:p>
+    <w:p>
+      <w:pPr>
+        <w:rPr>
+          <w:rFonts w:ascii="Baskerville Old Face" w:hAnsi="Baskerville Old Face" w:cs="Arial"/>
           <w:b/>
-          <w:u w:val="single"/>
-        </w:rPr>
-      </w:pPr>
-      <w:r>
-        <w:rPr>
+          <w:sz w:val="24"/>
+          <w:szCs w:val="24"/>
+          <w:u w:val="single"/>
+        </w:rPr>
+      </w:pPr>
+      <w:r>
+        <w:rPr>
+          <w:rFonts w:ascii="Baskerville Old Face" w:hAnsi="Baskerville Old Face" w:cs="Arial"/>
           <w:b/>
+          <w:sz w:val="24"/>
+          <w:szCs w:val="24"/>
           <w:u w:val="single"/>
         </w:rPr>
         <w:t>Architecture Diagram</w:t>
@@ -193,100 +803,513 @@
     <w:p>
       <w:pPr>
         <w:rPr>
-          <w:color w:val="FF0000"/>
-        </w:rPr>
-      </w:pPr>
-      <w:r>
-        <w:rPr>
-          <w:color w:val="FF0000"/>
-        </w:rPr>
-        <w:t xml:space="preserve">Talk to TA, app </w:t>
-      </w:r>
-      <w:r>
-        <w:rPr>
-          <w:color w:val="FF0000"/>
-        </w:rPr>
-        <w:t>only interacts with Google API Engine</w:t>
-      </w:r>
-      <w:r>
-        <w:rPr>
-          <w:color w:val="FF0000"/>
+          <w:rFonts w:ascii="Baskerville Old Face" w:hAnsi="Baskerville Old Face" w:cs="Arial"/>
+          <w:b/>
+          <w:sz w:val="24"/>
+          <w:szCs w:val="24"/>
+          <w:u w:val="single"/>
+        </w:rPr>
+      </w:pPr>
+      <w:r>
+        <w:rPr>
+          <w:noProof/>
+          <w:lang w:eastAsia="en-US"/>
+        </w:rPr>
+        <w:lastRenderedPageBreak/>
+        <w:drawing>
+          <wp:inline distT="0" distB="0" distL="0" distR="0" wp14:anchorId="45BB2898" wp14:editId="056F557A">
+            <wp:extent cx="3714750" cy="3962400"/>
+            <wp:effectExtent l="0" t="0" r="0" b="0"/>
+            <wp:docPr id="7" name="Picture 7"/>
+            <wp:cNvGraphicFramePr>
+              <a:graphicFrameLocks xmlns:a="http://schemas.openxmlformats.org/drawingml/2006/main" noChangeAspect="1"/>
+            </wp:cNvGraphicFramePr>
+            <a:graphic xmlns:a="http://schemas.openxmlformats.org/drawingml/2006/main">
+              <a:graphicData uri="http://schemas.openxmlformats.org/drawingml/2006/picture">
+                <pic:pic xmlns:pic="http://schemas.openxmlformats.org/drawingml/2006/picture">
+                  <pic:nvPicPr>
+                    <pic:cNvPr id="1" name=""/>
+                    <pic:cNvPicPr/>
+                  </pic:nvPicPr>
+                  <pic:blipFill>
+                    <a:blip r:embed="rId10"/>
+                    <a:stretch>
+                      <a:fillRect/>
+                    </a:stretch>
+                  </pic:blipFill>
+                  <pic:spPr>
+                    <a:xfrm>
+                      <a:off x="0" y="0"/>
+                      <a:ext cx="3714750" cy="3962400"/>
+                    </a:xfrm>
+                    <a:prstGeom prst="rect">
+                      <a:avLst/>
+                    </a:prstGeom>
+                  </pic:spPr>
+                </pic:pic>
+              </a:graphicData>
+            </a:graphic>
+          </wp:inline>
+        </w:drawing>
+      </w:r>
+    </w:p>
+    <w:p>
+      <w:pPr>
+        <w:rPr>
+          <w:rFonts w:ascii="Baskerville Old Face" w:hAnsi="Baskerville Old Face" w:cs="Arial"/>
+          <w:b/>
+          <w:sz w:val="24"/>
+          <w:szCs w:val="24"/>
+          <w:u w:val="single"/>
+        </w:rPr>
+      </w:pPr>
+      <w:r>
+        <w:rPr>
+          <w:rFonts w:ascii="Baskerville Old Face" w:hAnsi="Baskerville Old Face" w:cs="Arial"/>
+          <w:b/>
+          <w:sz w:val="24"/>
+          <w:szCs w:val="24"/>
+          <w:u w:val="single"/>
+        </w:rPr>
+        <w:t>Data Storage</w:t>
+      </w:r>
+    </w:p>
+    <w:p>
+      <w:pPr>
+        <w:rPr>
+          <w:rFonts w:ascii="Baskerville Old Face" w:hAnsi="Baskerville Old Face" w:cs="Arial"/>
+          <w:sz w:val="24"/>
+          <w:szCs w:val="24"/>
+        </w:rPr>
+      </w:pPr>
+      <w:r>
+        <w:rPr>
+          <w:rFonts w:ascii="Baskerville Old Face" w:hAnsi="Baskerville Old Face" w:cs="Arial"/>
+          <w:sz w:val="24"/>
+          <w:szCs w:val="24"/>
+        </w:rPr>
+        <w:t>We plan on using the Google API Engine</w:t>
+      </w:r>
+      <w:r>
+        <w:rPr>
+          <w:rFonts w:ascii="Baskerville Old Face" w:hAnsi="Baskerville Old Face" w:cs="Arial"/>
+          <w:sz w:val="24"/>
+          <w:szCs w:val="24"/>
         </w:rPr>
         <w:t xml:space="preserve"> Database</w:t>
       </w:r>
       <w:r>
         <w:rPr>
-          <w:color w:val="FF0000"/>
-        </w:rPr>
-        <w:t xml:space="preserve">, which will store Username/Password information as well as associated High Scores. </w:t>
-      </w:r>
-    </w:p>
-    <w:p>
-      <w:r>
-        <w:t>In folder.</w:t>
-      </w:r>
-    </w:p>
-    <w:p>
-      <w:pPr>
-        <w:rPr>
+          <w:rFonts w:ascii="Baskerville Old Face" w:hAnsi="Baskerville Old Face" w:cs="Arial"/>
+          <w:sz w:val="24"/>
+          <w:szCs w:val="24"/>
+        </w:rPr>
+        <w:t xml:space="preserve"> </w:t>
+      </w:r>
+      <w:r>
+        <w:rPr>
+          <w:rFonts w:ascii="Baskerville Old Face" w:hAnsi="Baskerville Old Face" w:cs="Arial"/>
+          <w:sz w:val="24"/>
+          <w:szCs w:val="24"/>
+        </w:rPr>
+        <w:t xml:space="preserve">with a SQL backend for storing usernames, passwords, and </w:t>
+      </w:r>
+      <w:r>
+        <w:rPr>
+          <w:rFonts w:ascii="Baskerville Old Face" w:hAnsi="Baskerville Old Face" w:cs="Arial"/>
+          <w:sz w:val="24"/>
+          <w:szCs w:val="24"/>
+        </w:rPr>
+        <w:t>high scores</w:t>
+      </w:r>
+      <w:r>
+        <w:rPr>
+          <w:rFonts w:ascii="Baskerville Old Face" w:hAnsi="Baskerville Old Face" w:cs="Arial"/>
+          <w:sz w:val="24"/>
+          <w:szCs w:val="24"/>
+        </w:rPr>
+        <w:t>.</w:t>
+      </w:r>
+    </w:p>
+    <w:p>
+      <w:pPr>
+        <w:rPr>
+          <w:rFonts w:ascii="Baskerville Old Face" w:hAnsi="Baskerville Old Face" w:cs="Arial"/>
           <w:b/>
-          <w:u w:val="single"/>
-        </w:rPr>
-      </w:pPr>
-      <w:r>
-        <w:rPr>
+          <w:sz w:val="24"/>
+          <w:szCs w:val="24"/>
+          <w:u w:val="single"/>
+        </w:rPr>
+      </w:pPr>
+      <w:r>
+        <w:rPr>
+          <w:rFonts w:ascii="Baskerville Old Face" w:hAnsi="Baskerville Old Face" w:cs="Arial"/>
           <w:b/>
-          <w:u w:val="single"/>
-        </w:rPr>
-        <w:t>Data Storage</w:t>
-      </w:r>
-    </w:p>
-    <w:p>
-      <w:r>
-        <w:t>We plan on using the Google API Engine</w:t>
-      </w:r>
-      <w:r>
-        <w:t xml:space="preserve"> Database</w:t>
-      </w:r>
-      <w:r>
-        <w:t xml:space="preserve"> </w:t>
-      </w:r>
-      <w:r>
-        <w:t>with a SQL backend for storing usernames, passwords, and highscores.</w:t>
-      </w:r>
-      <w:bookmarkStart w:id="0" w:name="_GoBack"/>
-      <w:bookmarkEnd w:id="0"/>
-    </w:p>
-    <w:p>
-      <w:pPr>
-        <w:rPr>
+          <w:sz w:val="24"/>
+          <w:szCs w:val="24"/>
+          <w:u w:val="single"/>
+        </w:rPr>
+        <w:t>UI Mockup</w:t>
+      </w:r>
+    </w:p>
+    <w:p>
+      <w:pPr>
+        <w:rPr>
+          <w:rFonts w:ascii="Baskerville Old Face" w:hAnsi="Baskerville Old Face" w:cs="Arial"/>
           <w:b/>
-          <w:u w:val="single"/>
-        </w:rPr>
-      </w:pPr>
-      <w:r>
-        <w:rPr>
+          <w:sz w:val="24"/>
+          <w:szCs w:val="24"/>
+          <w:u w:val="single"/>
+        </w:rPr>
+      </w:pPr>
+      <w:r>
+        <w:rPr>
+          <w:noProof/>
+          <w:lang w:eastAsia="en-US"/>
+        </w:rPr>
+        <w:lastRenderedPageBreak/>
+        <w:drawing>
+          <wp:inline distT="0" distB="0" distL="0" distR="0" wp14:anchorId="3A4E3165" wp14:editId="5B684355">
+            <wp:extent cx="2581275" cy="3905250"/>
+            <wp:effectExtent l="0" t="0" r="9525" b="0"/>
+            <wp:docPr id="8" name="Picture 8"/>
+            <wp:cNvGraphicFramePr>
+              <a:graphicFrameLocks xmlns:a="http://schemas.openxmlformats.org/drawingml/2006/main" noChangeAspect="1"/>
+            </wp:cNvGraphicFramePr>
+            <a:graphic xmlns:a="http://schemas.openxmlformats.org/drawingml/2006/main">
+              <a:graphicData uri="http://schemas.openxmlformats.org/drawingml/2006/picture">
+                <pic:pic xmlns:pic="http://schemas.openxmlformats.org/drawingml/2006/picture">
+                  <pic:nvPicPr>
+                    <pic:cNvPr id="1" name=""/>
+                    <pic:cNvPicPr/>
+                  </pic:nvPicPr>
+                  <pic:blipFill>
+                    <a:blip r:embed="rId11"/>
+                    <a:stretch>
+                      <a:fillRect/>
+                    </a:stretch>
+                  </pic:blipFill>
+                  <pic:spPr>
+                    <a:xfrm>
+                      <a:off x="0" y="0"/>
+                      <a:ext cx="2581275" cy="3905250"/>
+                    </a:xfrm>
+                    <a:prstGeom prst="rect">
+                      <a:avLst/>
+                    </a:prstGeom>
+                  </pic:spPr>
+                </pic:pic>
+              </a:graphicData>
+            </a:graphic>
+          </wp:inline>
+        </w:drawing>
+      </w:r>
+      <w:r>
+        <w:rPr>
+          <w:noProof/>
+          <w:lang w:eastAsia="en-US"/>
+        </w:rPr>
+        <w:drawing>
+          <wp:inline distT="0" distB="0" distL="0" distR="0" wp14:anchorId="3B2710FD" wp14:editId="2440387D">
+            <wp:extent cx="2476500" cy="3857625"/>
+            <wp:effectExtent l="0" t="0" r="0" b="9525"/>
+            <wp:docPr id="9" name="Picture 9"/>
+            <wp:cNvGraphicFramePr>
+              <a:graphicFrameLocks xmlns:a="http://schemas.openxmlformats.org/drawingml/2006/main" noChangeAspect="1"/>
+            </wp:cNvGraphicFramePr>
+            <a:graphic xmlns:a="http://schemas.openxmlformats.org/drawingml/2006/main">
+              <a:graphicData uri="http://schemas.openxmlformats.org/drawingml/2006/picture">
+                <pic:pic xmlns:pic="http://schemas.openxmlformats.org/drawingml/2006/picture">
+                  <pic:nvPicPr>
+                    <pic:cNvPr id="1" name=""/>
+                    <pic:cNvPicPr/>
+                  </pic:nvPicPr>
+                  <pic:blipFill>
+                    <a:blip r:embed="rId12"/>
+                    <a:stretch>
+                      <a:fillRect/>
+                    </a:stretch>
+                  </pic:blipFill>
+                  <pic:spPr>
+                    <a:xfrm>
+                      <a:off x="0" y="0"/>
+                      <a:ext cx="2476500" cy="3857625"/>
+                    </a:xfrm>
+                    <a:prstGeom prst="rect">
+                      <a:avLst/>
+                    </a:prstGeom>
+                  </pic:spPr>
+                </pic:pic>
+              </a:graphicData>
+            </a:graphic>
+          </wp:inline>
+        </w:drawing>
+      </w:r>
+      <w:r>
+        <w:rPr>
+          <w:noProof/>
+          <w:lang w:eastAsia="en-US"/>
+        </w:rPr>
+        <w:drawing>
+          <wp:inline distT="0" distB="0" distL="0" distR="0" wp14:anchorId="0BB7C725" wp14:editId="76E52231">
+            <wp:extent cx="3400425" cy="4000500"/>
+            <wp:effectExtent l="0" t="0" r="9525" b="0"/>
+            <wp:docPr id="10" name="Picture 10"/>
+            <wp:cNvGraphicFramePr>
+              <a:graphicFrameLocks xmlns:a="http://schemas.openxmlformats.org/drawingml/2006/main" noChangeAspect="1"/>
+            </wp:cNvGraphicFramePr>
+            <a:graphic xmlns:a="http://schemas.openxmlformats.org/drawingml/2006/main">
+              <a:graphicData uri="http://schemas.openxmlformats.org/drawingml/2006/picture">
+                <pic:pic xmlns:pic="http://schemas.openxmlformats.org/drawingml/2006/picture">
+                  <pic:nvPicPr>
+                    <pic:cNvPr id="1" name=""/>
+                    <pic:cNvPicPr/>
+                  </pic:nvPicPr>
+                  <pic:blipFill>
+                    <a:blip r:embed="rId13"/>
+                    <a:stretch>
+                      <a:fillRect/>
+                    </a:stretch>
+                  </pic:blipFill>
+                  <pic:spPr>
+                    <a:xfrm>
+                      <a:off x="0" y="0"/>
+                      <a:ext cx="3400425" cy="4000500"/>
+                    </a:xfrm>
+                    <a:prstGeom prst="rect">
+                      <a:avLst/>
+                    </a:prstGeom>
+                  </pic:spPr>
+                </pic:pic>
+              </a:graphicData>
+            </a:graphic>
+          </wp:inline>
+        </w:drawing>
+      </w:r>
+      <w:r>
+        <w:rPr>
+          <w:noProof/>
+          <w:lang w:eastAsia="en-US"/>
+        </w:rPr>
+        <w:lastRenderedPageBreak/>
+        <w:drawing>
+          <wp:inline distT="0" distB="0" distL="0" distR="0" wp14:anchorId="0E4F237F" wp14:editId="74B51290">
+            <wp:extent cx="2781300" cy="3895725"/>
+            <wp:effectExtent l="0" t="0" r="0" b="9525"/>
+            <wp:docPr id="11" name="Picture 11"/>
+            <wp:cNvGraphicFramePr>
+              <a:graphicFrameLocks xmlns:a="http://schemas.openxmlformats.org/drawingml/2006/main" noChangeAspect="1"/>
+            </wp:cNvGraphicFramePr>
+            <a:graphic xmlns:a="http://schemas.openxmlformats.org/drawingml/2006/main">
+              <a:graphicData uri="http://schemas.openxmlformats.org/drawingml/2006/picture">
+                <pic:pic xmlns:pic="http://schemas.openxmlformats.org/drawingml/2006/picture">
+                  <pic:nvPicPr>
+                    <pic:cNvPr id="1" name=""/>
+                    <pic:cNvPicPr/>
+                  </pic:nvPicPr>
+                  <pic:blipFill>
+                    <a:blip r:embed="rId14"/>
+                    <a:stretch>
+                      <a:fillRect/>
+                    </a:stretch>
+                  </pic:blipFill>
+                  <pic:spPr>
+                    <a:xfrm>
+                      <a:off x="0" y="0"/>
+                      <a:ext cx="2781300" cy="3895725"/>
+                    </a:xfrm>
+                    <a:prstGeom prst="rect">
+                      <a:avLst/>
+                    </a:prstGeom>
+                  </pic:spPr>
+                </pic:pic>
+              </a:graphicData>
+            </a:graphic>
+          </wp:inline>
+        </w:drawing>
+      </w:r>
+      <w:r>
+        <w:rPr>
+          <w:noProof/>
+          <w:lang w:eastAsia="en-US"/>
+        </w:rPr>
+        <w:drawing>
+          <wp:inline distT="0" distB="0" distL="0" distR="0" wp14:anchorId="55E7ABD4" wp14:editId="2F2B7BFE">
+            <wp:extent cx="2514600" cy="3905250"/>
+            <wp:effectExtent l="0" t="0" r="0" b="0"/>
+            <wp:docPr id="3" name="Picture 3"/>
+            <wp:cNvGraphicFramePr>
+              <a:graphicFrameLocks xmlns:a="http://schemas.openxmlformats.org/drawingml/2006/main" noChangeAspect="1"/>
+            </wp:cNvGraphicFramePr>
+            <a:graphic xmlns:a="http://schemas.openxmlformats.org/drawingml/2006/main">
+              <a:graphicData uri="http://schemas.openxmlformats.org/drawingml/2006/picture">
+                <pic:pic xmlns:pic="http://schemas.openxmlformats.org/drawingml/2006/picture">
+                  <pic:nvPicPr>
+                    <pic:cNvPr id="1" name=""/>
+                    <pic:cNvPicPr/>
+                  </pic:nvPicPr>
+                  <pic:blipFill>
+                    <a:blip r:embed="rId15"/>
+                    <a:stretch>
+                      <a:fillRect/>
+                    </a:stretch>
+                  </pic:blipFill>
+                  <pic:spPr>
+                    <a:xfrm>
+                      <a:off x="0" y="0"/>
+                      <a:ext cx="2514600" cy="3905250"/>
+                    </a:xfrm>
+                    <a:prstGeom prst="rect">
+                      <a:avLst/>
+                    </a:prstGeom>
+                  </pic:spPr>
+                </pic:pic>
+              </a:graphicData>
+            </a:graphic>
+          </wp:inline>
+        </w:drawing>
+      </w:r>
+      <w:r>
+        <w:rPr>
+          <w:noProof/>
+          <w:lang w:eastAsia="en-US"/>
+        </w:rPr>
+        <w:drawing>
+          <wp:inline distT="0" distB="0" distL="0" distR="0" wp14:anchorId="50BD08DA" wp14:editId="0247C5D3">
+            <wp:extent cx="2486025" cy="3838575"/>
+            <wp:effectExtent l="0" t="0" r="9525" b="9525"/>
+            <wp:docPr id="4" name="Picture 4"/>
+            <wp:cNvGraphicFramePr>
+              <a:graphicFrameLocks xmlns:a="http://schemas.openxmlformats.org/drawingml/2006/main" noChangeAspect="1"/>
+            </wp:cNvGraphicFramePr>
+            <a:graphic xmlns:a="http://schemas.openxmlformats.org/drawingml/2006/main">
+              <a:graphicData uri="http://schemas.openxmlformats.org/drawingml/2006/picture">
+                <pic:pic xmlns:pic="http://schemas.openxmlformats.org/drawingml/2006/picture">
+                  <pic:nvPicPr>
+                    <pic:cNvPr id="1" name=""/>
+                    <pic:cNvPicPr/>
+                  </pic:nvPicPr>
+                  <pic:blipFill>
+                    <a:blip r:embed="rId16"/>
+                    <a:stretch>
+                      <a:fillRect/>
+                    </a:stretch>
+                  </pic:blipFill>
+                  <pic:spPr>
+                    <a:xfrm>
+                      <a:off x="0" y="0"/>
+                      <a:ext cx="2486025" cy="3838575"/>
+                    </a:xfrm>
+                    <a:prstGeom prst="rect">
+                      <a:avLst/>
+                    </a:prstGeom>
+                  </pic:spPr>
+                </pic:pic>
+              </a:graphicData>
+            </a:graphic>
+          </wp:inline>
+        </w:drawing>
+      </w:r>
+      <w:r>
+        <w:rPr>
+          <w:noProof/>
+          <w:lang w:eastAsia="en-US"/>
+        </w:rPr>
+        <w:drawing>
+          <wp:inline distT="0" distB="0" distL="0" distR="0" wp14:anchorId="318AAD25" wp14:editId="72D601C8">
+            <wp:extent cx="2714625" cy="3819525"/>
+            <wp:effectExtent l="0" t="0" r="9525" b="9525"/>
+            <wp:docPr id="5" name="Picture 5"/>
+            <wp:cNvGraphicFramePr>
+              <a:graphicFrameLocks xmlns:a="http://schemas.openxmlformats.org/drawingml/2006/main" noChangeAspect="1"/>
+            </wp:cNvGraphicFramePr>
+            <a:graphic xmlns:a="http://schemas.openxmlformats.org/drawingml/2006/main">
+              <a:graphicData uri="http://schemas.openxmlformats.org/drawingml/2006/picture">
+                <pic:pic xmlns:pic="http://schemas.openxmlformats.org/drawingml/2006/picture">
+                  <pic:nvPicPr>
+                    <pic:cNvPr id="1" name=""/>
+                    <pic:cNvPicPr/>
+                  </pic:nvPicPr>
+                  <pic:blipFill>
+                    <a:blip r:embed="rId17"/>
+                    <a:stretch>
+                      <a:fillRect/>
+                    </a:stretch>
+                  </pic:blipFill>
+                  <pic:spPr>
+                    <a:xfrm>
+                      <a:off x="0" y="0"/>
+                      <a:ext cx="2714625" cy="3819525"/>
+                    </a:xfrm>
+                    <a:prstGeom prst="rect">
+                      <a:avLst/>
+                    </a:prstGeom>
+                  </pic:spPr>
+                </pic:pic>
+              </a:graphicData>
+            </a:graphic>
+          </wp:inline>
+        </w:drawing>
+      </w:r>
+      <w:r>
+        <w:rPr>
+          <w:noProof/>
+          <w:lang w:eastAsia="en-US"/>
+        </w:rPr>
+        <w:lastRenderedPageBreak/>
+        <w:drawing>
+          <wp:inline distT="0" distB="0" distL="0" distR="0" wp14:anchorId="6C36AADE" wp14:editId="7E76ADE9">
+            <wp:extent cx="2457450" cy="3943350"/>
+            <wp:effectExtent l="0" t="0" r="0" b="0"/>
+            <wp:docPr id="6" name="Picture 6"/>
+            <wp:cNvGraphicFramePr>
+              <a:graphicFrameLocks xmlns:a="http://schemas.openxmlformats.org/drawingml/2006/main" noChangeAspect="1"/>
+            </wp:cNvGraphicFramePr>
+            <a:graphic xmlns:a="http://schemas.openxmlformats.org/drawingml/2006/main">
+              <a:graphicData uri="http://schemas.openxmlformats.org/drawingml/2006/picture">
+                <pic:pic xmlns:pic="http://schemas.openxmlformats.org/drawingml/2006/picture">
+                  <pic:nvPicPr>
+                    <pic:cNvPr id="1" name=""/>
+                    <pic:cNvPicPr/>
+                  </pic:nvPicPr>
+                  <pic:blipFill>
+                    <a:blip r:embed="rId18"/>
+                    <a:stretch>
+                      <a:fillRect/>
+                    </a:stretch>
+                  </pic:blipFill>
+                  <pic:spPr>
+                    <a:xfrm>
+                      <a:off x="0" y="0"/>
+                      <a:ext cx="2457450" cy="3943350"/>
+                    </a:xfrm>
+                    <a:prstGeom prst="rect">
+                      <a:avLst/>
+                    </a:prstGeom>
+                  </pic:spPr>
+                </pic:pic>
+              </a:graphicData>
+            </a:graphic>
+          </wp:inline>
+        </w:drawing>
+      </w:r>
+    </w:p>
+    <w:p>
+      <w:pPr>
+        <w:rPr>
+          <w:rFonts w:ascii="Baskerville Old Face" w:hAnsi="Baskerville Old Face" w:cs="Arial"/>
           <w:b/>
-          <w:u w:val="single"/>
-        </w:rPr>
-        <w:t>UI Mockup</w:t>
-      </w:r>
-    </w:p>
-    <w:p>
-      <w:r>
-        <w:t>In your folder</w:t>
-      </w:r>
-    </w:p>
-    <w:p>
-      <w:pPr>
-        <w:rPr>
+          <w:sz w:val="24"/>
+          <w:szCs w:val="24"/>
+          <w:u w:val="single"/>
+        </w:rPr>
+      </w:pPr>
+      <w:r>
+        <w:rPr>
+          <w:rFonts w:ascii="Baskerville Old Face" w:hAnsi="Baskerville Old Face" w:cs="Arial"/>
           <w:b/>
-          <w:u w:val="single"/>
-        </w:rPr>
-      </w:pPr>
-      <w:r>
-        <w:rPr>
-          <w:b/>
+          <w:sz w:val="24"/>
+          <w:szCs w:val="24"/>
           <w:u w:val="single"/>
         </w:rPr>
         <w:t>User Interaction</w:t>
@@ -299,8 +1322,18 @@
           <w:ilvl w:val="0"/>
           <w:numId w:val="2"/>
         </w:numPr>
-      </w:pPr>
-      <w:r>
+        <w:rPr>
+          <w:rFonts w:ascii="Baskerville Old Face" w:hAnsi="Baskerville Old Face" w:cs="Arial"/>
+          <w:sz w:val="24"/>
+          <w:szCs w:val="24"/>
+        </w:rPr>
+      </w:pPr>
+      <w:r>
+        <w:rPr>
+          <w:rFonts w:ascii="Baskerville Old Face" w:hAnsi="Baskerville Old Face" w:cs="Arial"/>
+          <w:sz w:val="24"/>
+          <w:szCs w:val="24"/>
+        </w:rPr>
         <w:t>User can click button to Log In</w:t>
       </w:r>
     </w:p>
@@ -311,11 +1344,26 @@
           <w:ilvl w:val="1"/>
           <w:numId w:val="2"/>
         </w:numPr>
-      </w:pPr>
-      <w:r>
+        <w:rPr>
+          <w:rFonts w:ascii="Baskerville Old Face" w:hAnsi="Baskerville Old Face" w:cs="Arial"/>
+          <w:sz w:val="24"/>
+          <w:szCs w:val="24"/>
+        </w:rPr>
+      </w:pPr>
+      <w:r>
+        <w:rPr>
+          <w:rFonts w:ascii="Baskerville Old Face" w:hAnsi="Baskerville Old Face" w:cs="Arial"/>
+          <w:sz w:val="24"/>
+          <w:szCs w:val="24"/>
+        </w:rPr>
         <w:t>User can type Username and Password on Log In screen</w:t>
       </w:r>
       <w:r>
+        <w:rPr>
+          <w:rFonts w:ascii="Baskerville Old Face" w:hAnsi="Baskerville Old Face" w:cs="Arial"/>
+          <w:sz w:val="24"/>
+          <w:szCs w:val="24"/>
+        </w:rPr>
         <w:t xml:space="preserve"> and click Sign In</w:t>
       </w:r>
     </w:p>
@@ -326,14 +1374,34 @@
           <w:ilvl w:val="2"/>
           <w:numId w:val="2"/>
         </w:numPr>
-      </w:pPr>
-      <w:r>
+        <w:rPr>
+          <w:rFonts w:ascii="Baskerville Old Face" w:hAnsi="Baskerville Old Face" w:cs="Arial"/>
+          <w:sz w:val="24"/>
+          <w:szCs w:val="24"/>
+        </w:rPr>
+      </w:pPr>
+      <w:r>
+        <w:rPr>
+          <w:rFonts w:ascii="Baskerville Old Face" w:hAnsi="Baskerville Old Face" w:cs="Arial"/>
+          <w:sz w:val="24"/>
+          <w:szCs w:val="24"/>
+        </w:rPr>
         <w:t>Logs you in and brings you to Menu Screen as well as loads correct high scores for User if Username and Password match (Check this through Google API Engine</w:t>
       </w:r>
       <w:r>
+        <w:rPr>
+          <w:rFonts w:ascii="Baskerville Old Face" w:hAnsi="Baskerville Old Face" w:cs="Arial"/>
+          <w:sz w:val="24"/>
+          <w:szCs w:val="24"/>
+        </w:rPr>
         <w:t xml:space="preserve"> Database</w:t>
       </w:r>
       <w:r>
+        <w:rPr>
+          <w:rFonts w:ascii="Baskerville Old Face" w:hAnsi="Baskerville Old Face" w:cs="Arial"/>
+          <w:sz w:val="24"/>
+          <w:szCs w:val="24"/>
+        </w:rPr>
         <w:t>)</w:t>
       </w:r>
     </w:p>
@@ -344,8 +1412,18 @@
           <w:ilvl w:val="2"/>
           <w:numId w:val="2"/>
         </w:numPr>
-      </w:pPr>
-      <w:r>
+        <w:rPr>
+          <w:rFonts w:ascii="Baskerville Old Face" w:hAnsi="Baskerville Old Face" w:cs="Arial"/>
+          <w:sz w:val="24"/>
+          <w:szCs w:val="24"/>
+        </w:rPr>
+      </w:pPr>
+      <w:r>
+        <w:rPr>
+          <w:rFonts w:ascii="Baskerville Old Face" w:hAnsi="Baskerville Old Face" w:cs="Arial"/>
+          <w:sz w:val="24"/>
+          <w:szCs w:val="24"/>
+        </w:rPr>
         <w:t>If Username and Password don’t match an error will be brought up with the option to reset Password</w:t>
       </w:r>
     </w:p>
@@ -356,9 +1434,18 @@
           <w:ilvl w:val="1"/>
           <w:numId w:val="2"/>
         </w:numPr>
-      </w:pPr>
-      <w:r>
-        <w:lastRenderedPageBreak/>
+        <w:rPr>
+          <w:rFonts w:ascii="Baskerville Old Face" w:hAnsi="Baskerville Old Face" w:cs="Arial"/>
+          <w:sz w:val="24"/>
+          <w:szCs w:val="24"/>
+        </w:rPr>
+      </w:pPr>
+      <w:r>
+        <w:rPr>
+          <w:rFonts w:ascii="Baskerville Old Face" w:hAnsi="Baskerville Old Face" w:cs="Arial"/>
+          <w:sz w:val="24"/>
+          <w:szCs w:val="24"/>
+        </w:rPr>
         <w:t>User can click Lost Password if needed</w:t>
       </w:r>
     </w:p>
@@ -369,8 +1456,18 @@
           <w:ilvl w:val="2"/>
           <w:numId w:val="2"/>
         </w:numPr>
-      </w:pPr>
-      <w:r>
+        <w:rPr>
+          <w:rFonts w:ascii="Baskerville Old Face" w:hAnsi="Baskerville Old Face" w:cs="Arial"/>
+          <w:sz w:val="24"/>
+          <w:szCs w:val="24"/>
+        </w:rPr>
+      </w:pPr>
+      <w:r>
+        <w:rPr>
+          <w:rFonts w:ascii="Baskerville Old Face" w:hAnsi="Baskerville Old Face" w:cs="Arial"/>
+          <w:sz w:val="24"/>
+          <w:szCs w:val="24"/>
+        </w:rPr>
         <w:t>User will provide Username and click Send Email for Password Reset Button</w:t>
       </w:r>
     </w:p>
@@ -381,11 +1478,26 @@
           <w:ilvl w:val="3"/>
           <w:numId w:val="2"/>
         </w:numPr>
-      </w:pPr>
-      <w:r>
+        <w:rPr>
+          <w:rFonts w:ascii="Baskerville Old Face" w:hAnsi="Baskerville Old Face" w:cs="Arial"/>
+          <w:sz w:val="24"/>
+          <w:szCs w:val="24"/>
+        </w:rPr>
+      </w:pPr>
+      <w:r>
+        <w:rPr>
+          <w:rFonts w:ascii="Baskerville Old Face" w:hAnsi="Baskerville Old Face" w:cs="Arial"/>
+          <w:sz w:val="24"/>
+          <w:szCs w:val="24"/>
+        </w:rPr>
         <w:t xml:space="preserve">Email will be known through Google API Engine </w:t>
       </w:r>
       <w:r>
+        <w:rPr>
+          <w:rFonts w:ascii="Baskerville Old Face" w:hAnsi="Baskerville Old Face" w:cs="Arial"/>
+          <w:sz w:val="24"/>
+          <w:szCs w:val="24"/>
+        </w:rPr>
         <w:t>Database</w:t>
       </w:r>
     </w:p>
@@ -396,8 +1508,18 @@
           <w:ilvl w:val="1"/>
           <w:numId w:val="2"/>
         </w:numPr>
-      </w:pPr>
-      <w:r>
+        <w:rPr>
+          <w:rFonts w:ascii="Baskerville Old Face" w:hAnsi="Baskerville Old Face" w:cs="Arial"/>
+          <w:sz w:val="24"/>
+          <w:szCs w:val="24"/>
+        </w:rPr>
+      </w:pPr>
+      <w:r>
+        <w:rPr>
+          <w:rFonts w:ascii="Baskerville Old Face" w:hAnsi="Baskerville Old Face" w:cs="Arial"/>
+          <w:sz w:val="24"/>
+          <w:szCs w:val="24"/>
+        </w:rPr>
         <w:t>User can click Sign Up if they don’t have an account</w:t>
       </w:r>
     </w:p>
@@ -408,11 +1530,26 @@
           <w:ilvl w:val="0"/>
           <w:numId w:val="2"/>
         </w:numPr>
-      </w:pPr>
-      <w:r>
+        <w:rPr>
+          <w:rFonts w:ascii="Baskerville Old Face" w:hAnsi="Baskerville Old Face" w:cs="Arial"/>
+          <w:sz w:val="24"/>
+          <w:szCs w:val="24"/>
+        </w:rPr>
+      </w:pPr>
+      <w:r>
+        <w:rPr>
+          <w:rFonts w:ascii="Baskerville Old Face" w:hAnsi="Baskerville Old Face" w:cs="Arial"/>
+          <w:sz w:val="24"/>
+          <w:szCs w:val="24"/>
+        </w:rPr>
         <w:t>User can Sign Up</w:t>
       </w:r>
       <w:r>
+        <w:rPr>
+          <w:rFonts w:ascii="Baskerville Old Face" w:hAnsi="Baskerville Old Face" w:cs="Arial"/>
+          <w:sz w:val="24"/>
+          <w:szCs w:val="24"/>
+        </w:rPr>
         <w:t xml:space="preserve"> button</w:t>
       </w:r>
     </w:p>
@@ -423,8 +1560,18 @@
           <w:ilvl w:val="1"/>
           <w:numId w:val="2"/>
         </w:numPr>
-      </w:pPr>
-      <w:r>
+        <w:rPr>
+          <w:rFonts w:ascii="Baskerville Old Face" w:hAnsi="Baskerville Old Face" w:cs="Arial"/>
+          <w:sz w:val="24"/>
+          <w:szCs w:val="24"/>
+        </w:rPr>
+      </w:pPr>
+      <w:r>
+        <w:rPr>
+          <w:rFonts w:ascii="Baskerville Old Face" w:hAnsi="Baskerville Old Face" w:cs="Arial"/>
+          <w:sz w:val="24"/>
+          <w:szCs w:val="24"/>
+        </w:rPr>
         <w:t>User can provide information for Sign Up fields: Username, Name, Password, Re-type Password, Email</w:t>
       </w:r>
     </w:p>
@@ -435,8 +1582,18 @@
           <w:ilvl w:val="1"/>
           <w:numId w:val="2"/>
         </w:numPr>
-      </w:pPr>
-      <w:r>
+        <w:rPr>
+          <w:rFonts w:ascii="Baskerville Old Face" w:hAnsi="Baskerville Old Face" w:cs="Arial"/>
+          <w:sz w:val="24"/>
+          <w:szCs w:val="24"/>
+        </w:rPr>
+      </w:pPr>
+      <w:r>
+        <w:rPr>
+          <w:rFonts w:ascii="Baskerville Old Face" w:hAnsi="Baskerville Old Face" w:cs="Arial"/>
+          <w:sz w:val="24"/>
+          <w:szCs w:val="24"/>
+        </w:rPr>
         <w:t>User can view Terms and Conditions and check box if they agree to them</w:t>
       </w:r>
     </w:p>
@@ -447,8 +1604,18 @@
           <w:ilvl w:val="2"/>
           <w:numId w:val="2"/>
         </w:numPr>
-      </w:pPr>
-      <w:r>
+        <w:rPr>
+          <w:rFonts w:ascii="Baskerville Old Face" w:hAnsi="Baskerville Old Face" w:cs="Arial"/>
+          <w:sz w:val="24"/>
+          <w:szCs w:val="24"/>
+        </w:rPr>
+      </w:pPr>
+      <w:r>
+        <w:rPr>
+          <w:rFonts w:ascii="Baskerville Old Face" w:hAnsi="Baskerville Old Face" w:cs="Arial"/>
+          <w:sz w:val="24"/>
+          <w:szCs w:val="24"/>
+        </w:rPr>
         <w:t>If User doesn’t accept Terms and Conditions, they won’t be able to Sign Up</w:t>
       </w:r>
     </w:p>
@@ -459,8 +1626,18 @@
           <w:ilvl w:val="1"/>
           <w:numId w:val="2"/>
         </w:numPr>
-      </w:pPr>
-      <w:r>
+        <w:rPr>
+          <w:rFonts w:ascii="Baskerville Old Face" w:hAnsi="Baskerville Old Face" w:cs="Arial"/>
+          <w:sz w:val="24"/>
+          <w:szCs w:val="24"/>
+        </w:rPr>
+      </w:pPr>
+      <w:r>
+        <w:rPr>
+          <w:rFonts w:ascii="Baskerville Old Face" w:hAnsi="Baskerville Old Face" w:cs="Arial"/>
+          <w:sz w:val="24"/>
+          <w:szCs w:val="24"/>
+        </w:rPr>
         <w:t>User can click Accept to Sign Up after providing their information</w:t>
       </w:r>
     </w:p>
@@ -471,8 +1648,18 @@
           <w:ilvl w:val="1"/>
           <w:numId w:val="2"/>
         </w:numPr>
-      </w:pPr>
-      <w:r>
+        <w:rPr>
+          <w:rFonts w:ascii="Baskerville Old Face" w:hAnsi="Baskerville Old Face" w:cs="Arial"/>
+          <w:sz w:val="24"/>
+          <w:szCs w:val="24"/>
+        </w:rPr>
+      </w:pPr>
+      <w:r>
+        <w:rPr>
+          <w:rFonts w:ascii="Baskerville Old Face" w:hAnsi="Baskerville Old Face" w:cs="Arial"/>
+          <w:sz w:val="24"/>
+          <w:szCs w:val="24"/>
+        </w:rPr>
         <w:t>User can click Cancel to be returned to Menu Screen without being Signed Up</w:t>
       </w:r>
     </w:p>
@@ -483,8 +1670,19 @@
           <w:ilvl w:val="0"/>
           <w:numId w:val="2"/>
         </w:numPr>
-      </w:pPr>
-      <w:r>
+        <w:rPr>
+          <w:rFonts w:ascii="Baskerville Old Face" w:hAnsi="Baskerville Old Face" w:cs="Arial"/>
+          <w:sz w:val="24"/>
+          <w:szCs w:val="24"/>
+        </w:rPr>
+      </w:pPr>
+      <w:r>
+        <w:rPr>
+          <w:rFonts w:ascii="Baskerville Old Face" w:hAnsi="Baskerville Old Face" w:cs="Arial"/>
+          <w:sz w:val="24"/>
+          <w:szCs w:val="24"/>
+        </w:rPr>
+        <w:lastRenderedPageBreak/>
         <w:t>User can click Play button</w:t>
       </w:r>
     </w:p>
@@ -495,8 +1693,18 @@
           <w:ilvl w:val="1"/>
           <w:numId w:val="2"/>
         </w:numPr>
-      </w:pPr>
-      <w:r>
+        <w:rPr>
+          <w:rFonts w:ascii="Baskerville Old Face" w:hAnsi="Baskerville Old Face" w:cs="Arial"/>
+          <w:sz w:val="24"/>
+          <w:szCs w:val="24"/>
+        </w:rPr>
+      </w:pPr>
+      <w:r>
+        <w:rPr>
+          <w:rFonts w:ascii="Baskerville Old Face" w:hAnsi="Baskerville Old Face" w:cs="Arial"/>
+          <w:sz w:val="24"/>
+          <w:szCs w:val="24"/>
+        </w:rPr>
         <w:t>User if provided with 3 gameplay options: Short Game (1 Hand), Medium Game (1 Round), Long Game (4 Rounds, Real Game)</w:t>
       </w:r>
     </w:p>
@@ -507,8 +1715,18 @@
           <w:ilvl w:val="2"/>
           <w:numId w:val="2"/>
         </w:numPr>
-      </w:pPr>
-      <w:r>
+        <w:rPr>
+          <w:rFonts w:ascii="Baskerville Old Face" w:hAnsi="Baskerville Old Face" w:cs="Arial"/>
+          <w:sz w:val="24"/>
+          <w:szCs w:val="24"/>
+        </w:rPr>
+      </w:pPr>
+      <w:r>
+        <w:rPr>
+          <w:rFonts w:ascii="Baskerville Old Face" w:hAnsi="Baskerville Old Face" w:cs="Arial"/>
+          <w:sz w:val="24"/>
+          <w:szCs w:val="24"/>
+        </w:rPr>
         <w:t>User will be taken to Game Board after selecting a Game Type and pressing the Start Button</w:t>
       </w:r>
     </w:p>
@@ -519,11 +1737,26 @@
           <w:ilvl w:val="0"/>
           <w:numId w:val="2"/>
         </w:numPr>
-      </w:pPr>
-      <w:r>
+        <w:rPr>
+          <w:rFonts w:ascii="Baskerville Old Face" w:hAnsi="Baskerville Old Face" w:cs="Arial"/>
+          <w:sz w:val="24"/>
+          <w:szCs w:val="24"/>
+        </w:rPr>
+      </w:pPr>
+      <w:r>
+        <w:rPr>
+          <w:rFonts w:ascii="Baskerville Old Face" w:hAnsi="Baskerville Old Face" w:cs="Arial"/>
+          <w:sz w:val="24"/>
+          <w:szCs w:val="24"/>
+        </w:rPr>
         <w:t xml:space="preserve">User can click </w:t>
       </w:r>
       <w:r>
+        <w:rPr>
+          <w:rFonts w:ascii="Baskerville Old Face" w:hAnsi="Baskerville Old Face" w:cs="Arial"/>
+          <w:sz w:val="24"/>
+          <w:szCs w:val="24"/>
+        </w:rPr>
         <w:t>About to see information on the app and its developers</w:t>
       </w:r>
     </w:p>
@@ -534,14 +1767,34 @@
           <w:ilvl w:val="0"/>
           <w:numId w:val="2"/>
         </w:numPr>
-      </w:pPr>
-      <w:r>
+        <w:rPr>
+          <w:rFonts w:ascii="Baskerville Old Face" w:hAnsi="Baskerville Old Face" w:cs="Arial"/>
+          <w:sz w:val="24"/>
+          <w:szCs w:val="24"/>
+        </w:rPr>
+      </w:pPr>
+      <w:r>
+        <w:rPr>
+          <w:rFonts w:ascii="Baskerville Old Face" w:hAnsi="Baskerville Old Face" w:cs="Arial"/>
+          <w:sz w:val="24"/>
+          <w:szCs w:val="24"/>
+        </w:rPr>
         <w:t>User can click High Score Button to view their high scores if they are logged in, (Log in will be verified through Google API Engine</w:t>
       </w:r>
       <w:r>
+        <w:rPr>
+          <w:rFonts w:ascii="Baskerville Old Face" w:hAnsi="Baskerville Old Face" w:cs="Arial"/>
+          <w:sz w:val="24"/>
+          <w:szCs w:val="24"/>
+        </w:rPr>
         <w:t xml:space="preserve"> Database</w:t>
       </w:r>
       <w:r>
+        <w:rPr>
+          <w:rFonts w:ascii="Baskerville Old Face" w:hAnsi="Baskerville Old Face" w:cs="Arial"/>
+          <w:sz w:val="24"/>
+          <w:szCs w:val="24"/>
+        </w:rPr>
         <w:t>)</w:t>
       </w:r>
     </w:p>
@@ -549,310 +1802,161 @@
       <w:pPr>
         <w:pStyle w:val="ListParagraph"/>
         <w:rPr>
-          <w:color w:val="FF0000"/>
-          <w:sz w:val="32"/>
-          <w:szCs w:val="32"/>
-        </w:rPr>
-      </w:pPr>
-      <w:r>
-        <w:rPr>
-          <w:color w:val="FF0000"/>
-          <w:sz w:val="32"/>
-          <w:szCs w:val="32"/>
-        </w:rPr>
-        <w:t>Do we need to create Sequence Diagrams here?</w:t>
-      </w:r>
-    </w:p>
-    <w:p>
-      <w:pPr>
-        <w:rPr>
+          <w:rFonts w:ascii="Baskerville Old Face" w:hAnsi="Baskerville Old Face" w:cs="Arial"/>
+          <w:sz w:val="24"/>
+          <w:szCs w:val="24"/>
+        </w:rPr>
+      </w:pPr>
+      <w:r>
+        <w:rPr>
+          <w:noProof/>
+          <w:lang w:eastAsia="en-US"/>
+        </w:rPr>
+        <w:drawing>
+          <wp:inline distT="0" distB="0" distL="0" distR="0" wp14:anchorId="5DA376D5" wp14:editId="6312A5D7">
+            <wp:extent cx="5105400" cy="4705350"/>
+            <wp:effectExtent l="0" t="0" r="0" b="0"/>
+            <wp:docPr id="1" name="Picture 1"/>
+            <wp:cNvGraphicFramePr>
+              <a:graphicFrameLocks xmlns:a="http://schemas.openxmlformats.org/drawingml/2006/main" noChangeAspect="1"/>
+            </wp:cNvGraphicFramePr>
+            <a:graphic xmlns:a="http://schemas.openxmlformats.org/drawingml/2006/main">
+              <a:graphicData uri="http://schemas.openxmlformats.org/drawingml/2006/picture">
+                <pic:pic xmlns:pic="http://schemas.openxmlformats.org/drawingml/2006/picture">
+                  <pic:nvPicPr>
+                    <pic:cNvPr id="1" name=""/>
+                    <pic:cNvPicPr/>
+                  </pic:nvPicPr>
+                  <pic:blipFill>
+                    <a:blip r:embed="rId19"/>
+                    <a:stretch>
+                      <a:fillRect/>
+                    </a:stretch>
+                  </pic:blipFill>
+                  <pic:spPr>
+                    <a:xfrm>
+                      <a:off x="0" y="0"/>
+                      <a:ext cx="5105400" cy="4705350"/>
+                    </a:xfrm>
+                    <a:prstGeom prst="rect">
+                      <a:avLst/>
+                    </a:prstGeom>
+                  </pic:spPr>
+                </pic:pic>
+              </a:graphicData>
+            </a:graphic>
+          </wp:inline>
+        </w:drawing>
+      </w:r>
+    </w:p>
+    <w:p>
+      <w:pPr>
+        <w:pStyle w:val="ListParagraph"/>
+        <w:rPr>
+          <w:rFonts w:ascii="Baskerville Old Face" w:hAnsi="Baskerville Old Face" w:cs="Arial"/>
+          <w:sz w:val="24"/>
+          <w:szCs w:val="24"/>
+        </w:rPr>
+      </w:pPr>
+      <w:r>
+        <w:rPr>
+          <w:noProof/>
+          <w:lang w:eastAsia="en-US"/>
+        </w:rPr>
+        <w:lastRenderedPageBreak/>
+        <w:drawing>
+          <wp:inline distT="0" distB="0" distL="0" distR="0" wp14:anchorId="6E875116" wp14:editId="583EB5F9">
+            <wp:extent cx="5943600" cy="4430395"/>
+            <wp:effectExtent l="0" t="0" r="0" b="8255"/>
+            <wp:docPr id="2" name="Picture 2"/>
+            <wp:cNvGraphicFramePr>
+              <a:graphicFrameLocks xmlns:a="http://schemas.openxmlformats.org/drawingml/2006/main" noChangeAspect="1"/>
+            </wp:cNvGraphicFramePr>
+            <a:graphic xmlns:a="http://schemas.openxmlformats.org/drawingml/2006/main">
+              <a:graphicData uri="http://schemas.openxmlformats.org/drawingml/2006/picture">
+                <pic:pic xmlns:pic="http://schemas.openxmlformats.org/drawingml/2006/picture">
+                  <pic:nvPicPr>
+                    <pic:cNvPr id="1" name=""/>
+                    <pic:cNvPicPr/>
+                  </pic:nvPicPr>
+                  <pic:blipFill>
+                    <a:blip r:embed="rId20"/>
+                    <a:stretch>
+                      <a:fillRect/>
+                    </a:stretch>
+                  </pic:blipFill>
+                  <pic:spPr>
+                    <a:xfrm>
+                      <a:off x="0" y="0"/>
+                      <a:ext cx="5943600" cy="4430395"/>
+                    </a:xfrm>
+                    <a:prstGeom prst="rect">
+                      <a:avLst/>
+                    </a:prstGeom>
+                  </pic:spPr>
+                </pic:pic>
+              </a:graphicData>
+            </a:graphic>
+          </wp:inline>
+        </w:drawing>
+      </w:r>
+    </w:p>
+    <w:p>
+      <w:pPr>
+        <w:rPr>
+          <w:rFonts w:ascii="Baskerville Old Face" w:hAnsi="Baskerville Old Face" w:cs="Arial"/>
           <w:b/>
-          <w:u w:val="single"/>
-        </w:rPr>
-      </w:pPr>
-      <w:r>
-        <w:rPr>
+          <w:sz w:val="24"/>
+          <w:szCs w:val="24"/>
+          <w:u w:val="single"/>
+        </w:rPr>
+      </w:pPr>
+    </w:p>
+    <w:p>
+      <w:pPr>
+        <w:rPr>
+          <w:rFonts w:ascii="Baskerville Old Face" w:hAnsi="Baskerville Old Face" w:cs="Arial"/>
           <w:b/>
+          <w:sz w:val="24"/>
+          <w:szCs w:val="24"/>
+          <w:u w:val="single"/>
+        </w:rPr>
+      </w:pPr>
+      <w:r>
+        <w:rPr>
+          <w:rFonts w:ascii="Baskerville Old Face" w:hAnsi="Baskerville Old Face" w:cs="Arial"/>
+          <w:b/>
+          <w:sz w:val="24"/>
+          <w:szCs w:val="24"/>
           <w:u w:val="single"/>
         </w:rPr>
         <w:t>Class Diagram</w:t>
       </w:r>
     </w:p>
     <w:p>
-      <w:r>
-        <w:t xml:space="preserve">Tiles: </w:t>
-      </w:r>
-      <w:r>
-        <w:t>http://icarus.cs.weber.edu/~dab/cs3230/labs/lab.4/mahjong_tiles.png</w:t>
-      </w:r>
-    </w:p>
-    <w:p>
-      <w:pPr>
-        <w:rPr>
-          <w:color w:val="FF0000"/>
-        </w:rPr>
-      </w:pPr>
-      <w:r>
-        <w:rPr>
-          <w:color w:val="FF0000"/>
-        </w:rPr>
-        <w:t>This could get complicated for the entire game. How to do this…</w:t>
-      </w:r>
-    </w:p>
-    <w:p>
-      <w:pPr>
-        <w:rPr>
-          <w:b/>
-          <w:u w:val="single"/>
-        </w:rPr>
-      </w:pPr>
-      <w:r>
-        <w:rPr>
-          <w:b/>
-          <w:u w:val="single"/>
-        </w:rPr>
-        <w:t>Use Cases</w:t>
-      </w:r>
-    </w:p>
-    <w:p>
-      <w:r>
-        <w:t xml:space="preserve">As a </w:t>
-      </w:r>
-      <w:r>
-        <w:rPr>
-          <w:u w:val="single"/>
-        </w:rPr>
-        <w:t>player</w:t>
-      </w:r>
-      <w:r>
-        <w:t xml:space="preserve"> so that I can </w:t>
-      </w:r>
-      <w:r>
-        <w:rPr>
-          <w:u w:val="single"/>
-        </w:rPr>
-        <w:t>keep my high score</w:t>
-      </w:r>
-      <w:r>
-        <w:t xml:space="preserve"> I want to </w:t>
-      </w:r>
-      <w:r>
-        <w:rPr>
-          <w:u w:val="single"/>
-        </w:rPr>
-        <w:t>log in and have a scoreboard attached to my log in.</w:t>
-      </w:r>
-    </w:p>
-    <w:p>
-      <w:pPr>
-        <w:rPr>
-          <w:u w:val="single"/>
-        </w:rPr>
-      </w:pPr>
-      <w:r>
-        <w:t xml:space="preserve">As a </w:t>
-      </w:r>
-      <w:r>
-        <w:rPr>
-          <w:u w:val="single"/>
-        </w:rPr>
-        <w:t>player</w:t>
-      </w:r>
-      <w:r>
-        <w:t xml:space="preserve"> so that I can </w:t>
-      </w:r>
-      <w:r>
-        <w:rPr>
-          <w:u w:val="single"/>
-        </w:rPr>
-        <w:t>choose how long I want to play for</w:t>
-      </w:r>
-      <w:r>
-        <w:t xml:space="preserve"> I want to </w:t>
-      </w:r>
-      <w:r>
-        <w:rPr>
-          <w:u w:val="single"/>
-        </w:rPr>
-        <w:t>have 3 game type options - 1 hand, 1 round, 1 game</w:t>
-      </w:r>
-      <w:r>
-        <w:rPr>
-          <w:u w:val="single"/>
-        </w:rPr>
-        <w:t>.</w:t>
-      </w:r>
-    </w:p>
-    <w:p>
-      <w:r>
-        <w:t xml:space="preserve">As a </w:t>
-      </w:r>
-      <w:r>
-        <w:rPr>
-          <w:u w:val="single"/>
-        </w:rPr>
-        <w:t>player</w:t>
-      </w:r>
-      <w:r>
-        <w:t xml:space="preserve"> so that </w:t>
-      </w:r>
-      <w:r>
-        <w:rPr>
-          <w:u w:val="single"/>
-        </w:rPr>
-        <w:t>I can play</w:t>
-      </w:r>
-      <w:r>
-        <w:t xml:space="preserve"> I want </w:t>
-      </w:r>
-      <w:r>
-        <w:rPr>
-          <w:u w:val="single"/>
-        </w:rPr>
-        <w:t>easy to read tiles and a nice backdrop.</w:t>
-      </w:r>
-    </w:p>
-    <w:p>
-      <w:pPr>
-        <w:rPr>
-          <w:u w:val="single"/>
-        </w:rPr>
-      </w:pPr>
-      <w:r>
-        <w:t xml:space="preserve">As a </w:t>
-      </w:r>
-      <w:r>
-        <w:rPr>
-          <w:u w:val="single"/>
-        </w:rPr>
-        <w:t>player</w:t>
-      </w:r>
-      <w:r>
-        <w:t xml:space="preserve"> so that we </w:t>
-      </w:r>
-      <w:r>
-        <w:rPr>
-          <w:u w:val="single"/>
-        </w:rPr>
-        <w:t>can play the game</w:t>
-      </w:r>
-      <w:r>
-        <w:t xml:space="preserve"> I want to </w:t>
-      </w:r>
-      <w:r>
-        <w:rPr>
-          <w:u w:val="single"/>
-        </w:rPr>
-        <w:t xml:space="preserve">have a rules guide accessible in game and on the main menu. </w:t>
-      </w:r>
-    </w:p>
-    <w:p>
-      <w:pPr>
-        <w:rPr>
-          <w:u w:val="single"/>
-        </w:rPr>
-      </w:pPr>
-      <w:r>
-        <w:t xml:space="preserve">As a </w:t>
-      </w:r>
-      <w:r>
-        <w:rPr>
-          <w:u w:val="single"/>
-        </w:rPr>
-        <w:t>player</w:t>
-      </w:r>
-      <w:r>
-        <w:t xml:space="preserve"> so that we </w:t>
-      </w:r>
-      <w:r>
-        <w:rPr>
-          <w:u w:val="single"/>
-        </w:rPr>
-        <w:t>can play the game</w:t>
-      </w:r>
-      <w:r>
-        <w:rPr>
-          <w:u w:val="single"/>
-        </w:rPr>
-        <w:t xml:space="preserve"> without internet</w:t>
-      </w:r>
-      <w:r>
-        <w:t xml:space="preserve"> I want to </w:t>
-      </w:r>
-      <w:r>
-        <w:rPr>
-          <w:u w:val="single"/>
-        </w:rPr>
-        <w:t xml:space="preserve">have </w:t>
-      </w:r>
-      <w:r>
-        <w:rPr>
-          <w:u w:val="single"/>
-        </w:rPr>
-        <w:t>the option to play as a guest.</w:t>
-      </w:r>
-    </w:p>
-    <w:p>
-      <w:pPr>
-        <w:rPr>
-          <w:u w:val="single"/>
-        </w:rPr>
-      </w:pPr>
-      <w:r>
-        <w:t xml:space="preserve">As a </w:t>
-      </w:r>
-      <w:r>
-        <w:rPr>
-          <w:u w:val="single"/>
-        </w:rPr>
-        <w:t>player</w:t>
-      </w:r>
-      <w:r>
-        <w:t xml:space="preserve"> so that </w:t>
-      </w:r>
-      <w:r>
-        <w:rPr>
-          <w:u w:val="single"/>
-        </w:rPr>
-        <w:t>I can discard</w:t>
-      </w:r>
-      <w:r>
-        <w:t xml:space="preserve"> I want to </w:t>
-      </w:r>
-      <w:r>
-        <w:rPr>
-          <w:u w:val="single"/>
-        </w:rPr>
-        <w:t>have an easy way to push tiles away</w:t>
-      </w:r>
-      <w:r>
-        <w:rPr>
-          <w:u w:val="single"/>
-        </w:rPr>
-        <w:t xml:space="preserve">. </w:t>
-      </w:r>
-    </w:p>
-    <w:p>
-      <w:pPr>
-        <w:rPr>
-          <w:u w:val="single"/>
-        </w:rPr>
-      </w:pPr>
-      <w:r>
-        <w:rPr>
-          <w:u w:val="single"/>
-        </w:rPr>
-        <w:t xml:space="preserve"> </w:t>
-      </w:r>
-    </w:p>
-    <w:p>
-      <w:pPr>
-        <w:rPr>
+      <w:pPr>
+        <w:rPr>
+          <w:rFonts w:ascii="Baskerville Old Face" w:hAnsi="Baskerville Old Face" w:cs="Arial"/>
+          <w:sz w:val="24"/>
+          <w:szCs w:val="24"/>
+          <w:u w:val="single"/>
+        </w:rPr>
+      </w:pPr>
+      <w:bookmarkStart w:id="0" w:name="_GoBack"/>
+      <w:bookmarkEnd w:id="0"/>
+    </w:p>
+    <w:p>
+      <w:pPr>
+        <w:rPr>
+          <w:rFonts w:ascii="Baskerville Old Face" w:hAnsi="Baskerville Old Face" w:cs="Arial"/>
+          <w:sz w:val="24"/>
+          <w:szCs w:val="24"/>
           <w:u w:val="single"/>
         </w:rPr>
       </w:pPr>
     </w:p>
     <w:sectPr>
+      <w:headerReference w:type="default" r:id="rId21"/>
       <w:pgSz w:w="12240" w:h="15840"/>
       <w:pgMar w:top="1440" w:right="1440" w:bottom="1440" w:left="1440" w:header="720" w:footer="720" w:gutter="0"/>
       <w:cols w:space="720"/>
@@ -860,6 +1964,133 @@
     </w:sectPr>
   </w:body>
 </w:document>
+</file>
+
+<file path=word/endnotes.xml><?xml version="1.0" encoding="utf-8"?>
+<w:endnotes xmlns:wpc="http://schemas.microsoft.com/office/word/2010/wordprocessingCanvas" xmlns:mc="http://schemas.openxmlformats.org/markup-compatibility/2006" xmlns:o="urn:schemas-microsoft-com:office:office" xmlns:r="http://schemas.openxmlformats.org/officeDocument/2006/relationships" xmlns:m="http://schemas.openxmlformats.org/officeDocument/2006/math" xmlns:v="urn:schemas-microsoft-com:vml" xmlns:wp14="http://schemas.microsoft.com/office/word/2010/wordprocessingDrawing" xmlns:wp="http://schemas.openxmlformats.org/drawingml/2006/wordprocessingDrawing" xmlns:w10="urn:schemas-microsoft-com:office:word" xmlns:w="http://schemas.openxmlformats.org/wordprocessingml/2006/main" xmlns:w14="http://schemas.microsoft.com/office/word/2010/wordml" xmlns:w15="http://schemas.microsoft.com/office/word/2012/wordml" xmlns:wpg="http://schemas.microsoft.com/office/word/2010/wordprocessingGroup" xmlns:wpi="http://schemas.microsoft.com/office/word/2010/wordprocessingInk" xmlns:wne="http://schemas.microsoft.com/office/word/2006/wordml" xmlns:wps="http://schemas.microsoft.com/office/word/2010/wordprocessingShape" mc:Ignorable="w14 w15 wp14">
+  <w:endnote w:type="separator" w:id="-1">
+    <w:p>
+      <w:pPr>
+        <w:spacing w:after="0" w:line="240" w:lineRule="auto"/>
+      </w:pPr>
+      <w:r>
+        <w:separator/>
+      </w:r>
+    </w:p>
+  </w:endnote>
+  <w:endnote w:type="continuationSeparator" w:id="0">
+    <w:p>
+      <w:pPr>
+        <w:spacing w:after="0" w:line="240" w:lineRule="auto"/>
+      </w:pPr>
+      <w:r>
+        <w:continuationSeparator/>
+      </w:r>
+    </w:p>
+  </w:endnote>
+</w:endnotes>
+</file>
+
+<file path=word/footnotes.xml><?xml version="1.0" encoding="utf-8"?>
+<w:footnotes xmlns:wpc="http://schemas.microsoft.com/office/word/2010/wordprocessingCanvas" xmlns:mc="http://schemas.openxmlformats.org/markup-compatibility/2006" xmlns:o="urn:schemas-microsoft-com:office:office" xmlns:r="http://schemas.openxmlformats.org/officeDocument/2006/relationships" xmlns:m="http://schemas.openxmlformats.org/officeDocument/2006/math" xmlns:v="urn:schemas-microsoft-com:vml" xmlns:wp14="http://schemas.microsoft.com/office/word/2010/wordprocessingDrawing" xmlns:wp="http://schemas.openxmlformats.org/drawingml/2006/wordprocessingDrawing" xmlns:w10="urn:schemas-microsoft-com:office:word" xmlns:w="http://schemas.openxmlformats.org/wordprocessingml/2006/main" xmlns:w14="http://schemas.microsoft.com/office/word/2010/wordml" xmlns:w15="http://schemas.microsoft.com/office/word/2012/wordml" xmlns:wpg="http://schemas.microsoft.com/office/word/2010/wordprocessingGroup" xmlns:wpi="http://schemas.microsoft.com/office/word/2010/wordprocessingInk" xmlns:wne="http://schemas.microsoft.com/office/word/2006/wordml" xmlns:wps="http://schemas.microsoft.com/office/word/2010/wordprocessingShape" mc:Ignorable="w14 w15 wp14">
+  <w:footnote w:type="separator" w:id="-1">
+    <w:p>
+      <w:pPr>
+        <w:spacing w:after="0" w:line="240" w:lineRule="auto"/>
+      </w:pPr>
+      <w:r>
+        <w:separator/>
+      </w:r>
+    </w:p>
+  </w:footnote>
+  <w:footnote w:type="continuationSeparator" w:id="0">
+    <w:p>
+      <w:pPr>
+        <w:spacing w:after="0" w:line="240" w:lineRule="auto"/>
+      </w:pPr>
+      <w:r>
+        <w:continuationSeparator/>
+      </w:r>
+    </w:p>
+  </w:footnote>
+</w:footnotes>
+</file>
+
+<file path=word/header1.xml><?xml version="1.0" encoding="utf-8"?>
+<w:hdr xmlns:wpc="http://schemas.microsoft.com/office/word/2010/wordprocessingCanvas" xmlns:mc="http://schemas.openxmlformats.org/markup-compatibility/2006" xmlns:o="urn:schemas-microsoft-com:office:office" xmlns:r="http://schemas.openxmlformats.org/officeDocument/2006/relationships" xmlns:m="http://schemas.openxmlformats.org/officeDocument/2006/math" xmlns:v="urn:schemas-microsoft-com:vml" xmlns:wp14="http://schemas.microsoft.com/office/word/2010/wordprocessingDrawing" xmlns:wp="http://schemas.openxmlformats.org/drawingml/2006/wordprocessingDrawing" xmlns:w10="urn:schemas-microsoft-com:office:word" xmlns:w="http://schemas.openxmlformats.org/wordprocessingml/2006/main" xmlns:w14="http://schemas.microsoft.com/office/word/2010/wordml" xmlns:w15="http://schemas.microsoft.com/office/word/2012/wordml" xmlns:wpg="http://schemas.microsoft.com/office/word/2010/wordprocessingGroup" xmlns:wpi="http://schemas.microsoft.com/office/word/2010/wordprocessingInk" xmlns:wne="http://schemas.microsoft.com/office/word/2006/wordml" xmlns:wps="http://schemas.microsoft.com/office/word/2010/wordprocessingShape" mc:Ignorable="w14 w15 wp14">
+  <w:p>
+    <w:pPr>
+      <w:pStyle w:val="Header"/>
+      <w:rPr>
+        <w:rFonts w:ascii="Baskerville Old Face" w:hAnsi="Baskerville Old Face"/>
+        <w:sz w:val="24"/>
+      </w:rPr>
+    </w:pPr>
+    <w:r>
+      <w:rPr>
+        <w:rFonts w:ascii="Baskerville Old Face" w:hAnsi="Baskerville Old Face"/>
+        <w:sz w:val="24"/>
+      </w:rPr>
+      <w:tab/>
+    </w:r>
+    <w:r>
+      <w:rPr>
+        <w:rFonts w:ascii="Baskerville Old Face" w:hAnsi="Baskerville Old Face"/>
+        <w:sz w:val="24"/>
+      </w:rPr>
+      <w:tab/>
+      <w:t>Heather Dykstra and Michael Williams</w:t>
+    </w:r>
+  </w:p>
+  <w:p>
+    <w:pPr>
+      <w:pStyle w:val="Header"/>
+      <w:rPr>
+        <w:rFonts w:ascii="Baskerville Old Face" w:hAnsi="Baskerville Old Face"/>
+        <w:sz w:val="24"/>
+      </w:rPr>
+    </w:pPr>
+    <w:r>
+      <w:rPr>
+        <w:rFonts w:ascii="Baskerville Old Face" w:hAnsi="Baskerville Old Face"/>
+        <w:sz w:val="24"/>
+      </w:rPr>
+      <w:tab/>
+    </w:r>
+    <w:r>
+      <w:rPr>
+        <w:rFonts w:ascii="Baskerville Old Face" w:hAnsi="Baskerville Old Face"/>
+        <w:sz w:val="24"/>
+      </w:rPr>
+      <w:tab/>
+      <w:t>CSCI 4448</w:t>
+    </w:r>
+  </w:p>
+  <w:p>
+    <w:pPr>
+      <w:pStyle w:val="Header"/>
+      <w:rPr>
+        <w:rFonts w:ascii="Baskerville Old Face" w:hAnsi="Baskerville Old Face"/>
+        <w:sz w:val="24"/>
+      </w:rPr>
+    </w:pPr>
+    <w:r>
+      <w:rPr>
+        <w:rFonts w:ascii="Baskerville Old Face" w:hAnsi="Baskerville Old Face"/>
+        <w:sz w:val="24"/>
+      </w:rPr>
+      <w:tab/>
+    </w:r>
+    <w:r>
+      <w:rPr>
+        <w:rFonts w:ascii="Baskerville Old Face" w:hAnsi="Baskerville Old Face"/>
+        <w:sz w:val="24"/>
+      </w:rPr>
+      <w:tab/>
+      <w:t>Ma4jong - Project Part 2</w:t>
+    </w:r>
+  </w:p>
+</w:hdr>
 </file>
 
 <file path=word/numbering.xml><?xml version="1.0" encoding="utf-8"?>
@@ -1477,6 +2708,50 @@
       <w:contextualSpacing/>
     </w:pPr>
   </w:style>
+  <w:style w:type="paragraph" w:styleId="Header">
+    <w:name w:val="header"/>
+    <w:basedOn w:val="Normal"/>
+    <w:link w:val="HeaderChar"/>
+    <w:uiPriority w:val="99"/>
+    <w:unhideWhenUsed/>
+    <w:rsid w:val="00E27FB1"/>
+    <w:pPr>
+      <w:tabs>
+        <w:tab w:val="center" w:pos="4680"/>
+        <w:tab w:val="right" w:pos="9360"/>
+      </w:tabs>
+      <w:spacing w:after="0" w:line="240" w:lineRule="auto"/>
+    </w:pPr>
+  </w:style>
+  <w:style w:type="character" w:customStyle="1" w:styleId="HeaderChar">
+    <w:name w:val="Header Char"/>
+    <w:basedOn w:val="DefaultParagraphFont"/>
+    <w:link w:val="Header"/>
+    <w:uiPriority w:val="99"/>
+    <w:rsid w:val="00E27FB1"/>
+  </w:style>
+  <w:style w:type="paragraph" w:styleId="Footer">
+    <w:name w:val="footer"/>
+    <w:basedOn w:val="Normal"/>
+    <w:link w:val="FooterChar"/>
+    <w:uiPriority w:val="99"/>
+    <w:unhideWhenUsed/>
+    <w:rsid w:val="00E27FB1"/>
+    <w:pPr>
+      <w:tabs>
+        <w:tab w:val="center" w:pos="4680"/>
+        <w:tab w:val="right" w:pos="9360"/>
+      </w:tabs>
+      <w:spacing w:after="0" w:line="240" w:lineRule="auto"/>
+    </w:pPr>
+  </w:style>
+  <w:style w:type="character" w:customStyle="1" w:styleId="FooterChar">
+    <w:name w:val="Footer Char"/>
+    <w:basedOn w:val="DefaultParagraphFont"/>
+    <w:link w:val="Footer"/>
+    <w:uiPriority w:val="99"/>
+    <w:rsid w:val="00E27FB1"/>
+  </w:style>
 </w:styles>
 </file>
 

</xml_diff>